<commit_message>
Sjabloon en word2imop aangepast
</commit_message>
<xml_diff>
--- a/word2imop/sjabloon/Voorbeeld.docx
+++ b/word2imop/sjabloon/Voorbeeld.docx
@@ -1,6 +1,6 @@
 
 <file path=word/document.xml><?xml version="1.0" encoding="utf-8"?>
-<w:document xmlns:wpc="http://schemas.microsoft.com/office/word/2010/wordprocessingCanvas" xmlns:cx="http://schemas.microsoft.com/office/drawing/2014/chartex" xmlns:cx1="http://schemas.microsoft.com/office/drawing/2015/9/8/chartex" xmlns:cx2="http://schemas.microsoft.com/office/drawing/2015/10/21/chartex" xmlns:cx3="http://schemas.microsoft.com/office/drawing/2016/5/9/chartex" xmlns:cx4="http://schemas.microsoft.com/office/drawing/2016/5/10/chartex" xmlns:cx5="http://schemas.microsoft.com/office/drawing/2016/5/11/chartex" xmlns:cx6="http://schemas.microsoft.com/office/drawing/2016/5/12/chartex" xmlns:cx7="http://schemas.microsoft.com/office/drawing/2016/5/13/chartex" xmlns:cx8="http://schemas.microsoft.com/office/drawing/2016/5/14/chartex" xmlns:mc="http://schemas.openxmlformats.org/markup-compatibility/2006" xmlns:aink="http://schemas.microsoft.com/office/drawing/2016/ink" xmlns:am3d="http://schemas.microsoft.com/office/drawing/2017/model3d" xmlns:o="urn:schemas-microsoft-com:office:office" xmlns:r="http://schemas.openxmlformats.org/officeDocument/2006/relationships" xmlns:m="http://schemas.openxmlformats.org/officeDocument/2006/math" xmlns:v="urn:schemas-microsoft-com:vml" xmlns:wp14="http://schemas.microsoft.com/office/word/2010/wordprocessingDrawing" xmlns:wp="http://schemas.openxmlformats.org/drawingml/2006/wordprocessingDrawing" xmlns:w10="urn:schemas-microsoft-com:office:word" xmlns:w="http://schemas.openxmlformats.org/wordprocessingml/2006/main" xmlns:w14="http://schemas.microsoft.com/office/word/2010/wordml" xmlns:w15="http://schemas.microsoft.com/office/word/2012/wordml" xmlns:w16cid="http://schemas.microsoft.com/office/word/2016/wordml/cid" xmlns:w16se="http://schemas.microsoft.com/office/word/2015/wordml/symex" xmlns:wpg="http://schemas.microsoft.com/office/word/2010/wordprocessingGroup" xmlns:wpi="http://schemas.microsoft.com/office/word/2010/wordprocessingInk" xmlns:wne="http://schemas.microsoft.com/office/word/2006/wordml" xmlns:wps="http://schemas.microsoft.com/office/word/2010/wordprocessingShape" mc:Ignorable="w14 w15 w16se w16cid wp14">
+<w:document xmlns:wpc="http://schemas.microsoft.com/office/word/2010/wordprocessingCanvas" xmlns:cx="http://schemas.microsoft.com/office/drawing/2014/chartex" xmlns:cx1="http://schemas.microsoft.com/office/drawing/2015/9/8/chartex" xmlns:cx2="http://schemas.microsoft.com/office/drawing/2015/10/21/chartex" xmlns:cx3="http://schemas.microsoft.com/office/drawing/2016/5/9/chartex" xmlns:cx4="http://schemas.microsoft.com/office/drawing/2016/5/10/chartex" xmlns:cx5="http://schemas.microsoft.com/office/drawing/2016/5/11/chartex" xmlns:cx6="http://schemas.microsoft.com/office/drawing/2016/5/12/chartex" xmlns:cx7="http://schemas.microsoft.com/office/drawing/2016/5/13/chartex" xmlns:cx8="http://schemas.microsoft.com/office/drawing/2016/5/14/chartex" xmlns:mc="http://schemas.openxmlformats.org/markup-compatibility/2006" xmlns:aink="http://schemas.microsoft.com/office/drawing/2016/ink" xmlns:am3d="http://schemas.microsoft.com/office/drawing/2017/model3d" xmlns:o="urn:schemas-microsoft-com:office:office" xmlns:r="http://schemas.openxmlformats.org/officeDocument/2006/relationships" xmlns:m="http://schemas.openxmlformats.org/officeDocument/2006/math" xmlns:v="urn:schemas-microsoft-com:vml" xmlns:wp14="http://schemas.microsoft.com/office/word/2010/wordprocessingDrawing" xmlns:wp="http://schemas.openxmlformats.org/drawingml/2006/wordprocessingDrawing" xmlns:w10="urn:schemas-microsoft-com:office:word" xmlns:w="http://schemas.openxmlformats.org/wordprocessingml/2006/main" xmlns:w14="http://schemas.microsoft.com/office/word/2010/wordml" xmlns:w15="http://schemas.microsoft.com/office/word/2012/wordml" xmlns:w16cex="http://schemas.microsoft.com/office/word/2018/wordml/cex" xmlns:w16cid="http://schemas.microsoft.com/office/word/2016/wordml/cid" xmlns:w16="http://schemas.microsoft.com/office/word/2018/wordml" xmlns:w16se="http://schemas.microsoft.com/office/word/2015/wordml/symex" xmlns:wpg="http://schemas.microsoft.com/office/word/2010/wordprocessingGroup" xmlns:wpi="http://schemas.microsoft.com/office/word/2010/wordprocessingInk" xmlns:wne="http://schemas.microsoft.com/office/word/2006/wordml" xmlns:wps="http://schemas.microsoft.com/office/word/2010/wordprocessingShape" mc:Ignorable="w14 w15 w16se w16cid w16 w16cex wp14">
   <w:body>
     <w:commentRangeStart w:id="0"/>
     <w:commentRangeStart w:id="1"/>
@@ -53,8 +53,6 @@
       <w:r>
         <w:t xml:space="preserve"> van provinciale staten van Zuid-Holland van dag maand 2019, PZH-nummer (DOS-20160004358) houdende regels over het beschermen en benutten van de fysieke leefomgeving (Omgevingsverordening ZuidHolland 2019)</w:t>
       </w:r>
-      <w:bookmarkStart w:id="2" w:name="_GoBack"/>
-      <w:bookmarkEnd w:id="2"/>
     </w:p>
     <w:p/>
     <w:p>
@@ -19538,7 +19536,7 @@
 </file>
 
 <file path=word/comments.xml><?xml version="1.0" encoding="utf-8"?>
-<w:comments xmlns:wpc="http://schemas.microsoft.com/office/word/2010/wordprocessingCanvas" xmlns:cx="http://schemas.microsoft.com/office/drawing/2014/chartex" xmlns:cx1="http://schemas.microsoft.com/office/drawing/2015/9/8/chartex" xmlns:cx2="http://schemas.microsoft.com/office/drawing/2015/10/21/chartex" xmlns:cx3="http://schemas.microsoft.com/office/drawing/2016/5/9/chartex" xmlns:cx4="http://schemas.microsoft.com/office/drawing/2016/5/10/chartex" xmlns:cx5="http://schemas.microsoft.com/office/drawing/2016/5/11/chartex" xmlns:cx6="http://schemas.microsoft.com/office/drawing/2016/5/12/chartex" xmlns:cx7="http://schemas.microsoft.com/office/drawing/2016/5/13/chartex" xmlns:cx8="http://schemas.microsoft.com/office/drawing/2016/5/14/chartex" xmlns:mc="http://schemas.openxmlformats.org/markup-compatibility/2006" xmlns:aink="http://schemas.microsoft.com/office/drawing/2016/ink" xmlns:am3d="http://schemas.microsoft.com/office/drawing/2017/model3d" xmlns:o="urn:schemas-microsoft-com:office:office" xmlns:r="http://schemas.openxmlformats.org/officeDocument/2006/relationships" xmlns:m="http://schemas.openxmlformats.org/officeDocument/2006/math" xmlns:v="urn:schemas-microsoft-com:vml" xmlns:wp14="http://schemas.microsoft.com/office/word/2010/wordprocessingDrawing" xmlns:wp="http://schemas.openxmlformats.org/drawingml/2006/wordprocessingDrawing" xmlns:w10="urn:schemas-microsoft-com:office:word" xmlns:w="http://schemas.openxmlformats.org/wordprocessingml/2006/main" xmlns:w14="http://schemas.microsoft.com/office/word/2010/wordml" xmlns:w15="http://schemas.microsoft.com/office/word/2012/wordml" xmlns:w16cid="http://schemas.microsoft.com/office/word/2016/wordml/cid" xmlns:w16se="http://schemas.microsoft.com/office/word/2015/wordml/symex" xmlns:wpg="http://schemas.microsoft.com/office/word/2010/wordprocessingGroup" xmlns:wpi="http://schemas.microsoft.com/office/word/2010/wordprocessingInk" xmlns:wne="http://schemas.microsoft.com/office/word/2006/wordml" xmlns:wps="http://schemas.microsoft.com/office/word/2010/wordprocessingShape" mc:Ignorable="w14 w15 w16se w16cid wp14">
+<w:comments xmlns:wpc="http://schemas.microsoft.com/office/word/2010/wordprocessingCanvas" xmlns:cx="http://schemas.microsoft.com/office/drawing/2014/chartex" xmlns:cx1="http://schemas.microsoft.com/office/drawing/2015/9/8/chartex" xmlns:cx2="http://schemas.microsoft.com/office/drawing/2015/10/21/chartex" xmlns:cx3="http://schemas.microsoft.com/office/drawing/2016/5/9/chartex" xmlns:cx4="http://schemas.microsoft.com/office/drawing/2016/5/10/chartex" xmlns:cx5="http://schemas.microsoft.com/office/drawing/2016/5/11/chartex" xmlns:cx6="http://schemas.microsoft.com/office/drawing/2016/5/12/chartex" xmlns:cx7="http://schemas.microsoft.com/office/drawing/2016/5/13/chartex" xmlns:cx8="http://schemas.microsoft.com/office/drawing/2016/5/14/chartex" xmlns:mc="http://schemas.openxmlformats.org/markup-compatibility/2006" xmlns:aink="http://schemas.microsoft.com/office/drawing/2016/ink" xmlns:am3d="http://schemas.microsoft.com/office/drawing/2017/model3d" xmlns:o="urn:schemas-microsoft-com:office:office" xmlns:r="http://schemas.openxmlformats.org/officeDocument/2006/relationships" xmlns:m="http://schemas.openxmlformats.org/officeDocument/2006/math" xmlns:v="urn:schemas-microsoft-com:vml" xmlns:wp14="http://schemas.microsoft.com/office/word/2010/wordprocessingDrawing" xmlns:wp="http://schemas.openxmlformats.org/drawingml/2006/wordprocessingDrawing" xmlns:w10="urn:schemas-microsoft-com:office:word" xmlns:w="http://schemas.openxmlformats.org/wordprocessingml/2006/main" xmlns:w14="http://schemas.microsoft.com/office/word/2010/wordml" xmlns:w15="http://schemas.microsoft.com/office/word/2012/wordml" xmlns:w16cex="http://schemas.microsoft.com/office/word/2018/wordml/cex" xmlns:w16cid="http://schemas.microsoft.com/office/word/2016/wordml/cid" xmlns:w16="http://schemas.microsoft.com/office/word/2018/wordml" xmlns:w16se="http://schemas.microsoft.com/office/word/2015/wordml/symex" xmlns:wpg="http://schemas.microsoft.com/office/word/2010/wordprocessingGroup" xmlns:wpi="http://schemas.microsoft.com/office/word/2010/wordprocessingInk" xmlns:wne="http://schemas.microsoft.com/office/word/2006/wordml" xmlns:wps="http://schemas.microsoft.com/office/word/2010/wordprocessingShape" mc:Ignorable="w14 w15 w16se w16cid w16 w16cex wp14">
   <w:comment w:id="0" w:author="Gerard Wolbers [2]" w:date="2020-03-29T10:31:00Z" w:initials="GW">
     <w:tbl>
       <w:tblPr>
@@ -20138,21 +20136,21 @@
 </file>
 
 <file path=word/commentsExtended.xml><?xml version="1.0" encoding="utf-8"?>
-<w15:commentsEx xmlns:wpc="http://schemas.microsoft.com/office/word/2010/wordprocessingCanvas" xmlns:cx="http://schemas.microsoft.com/office/drawing/2014/chartex" xmlns:cx1="http://schemas.microsoft.com/office/drawing/2015/9/8/chartex" xmlns:cx2="http://schemas.microsoft.com/office/drawing/2015/10/21/chartex" xmlns:cx3="http://schemas.microsoft.com/office/drawing/2016/5/9/chartex" xmlns:cx4="http://schemas.microsoft.com/office/drawing/2016/5/10/chartex" xmlns:cx5="http://schemas.microsoft.com/office/drawing/2016/5/11/chartex" xmlns:cx6="http://schemas.microsoft.com/office/drawing/2016/5/12/chartex" xmlns:cx7="http://schemas.microsoft.com/office/drawing/2016/5/13/chartex" xmlns:cx8="http://schemas.microsoft.com/office/drawing/2016/5/14/chartex" xmlns:mc="http://schemas.openxmlformats.org/markup-compatibility/2006" xmlns:aink="http://schemas.microsoft.com/office/drawing/2016/ink" xmlns:am3d="http://schemas.microsoft.com/office/drawing/2017/model3d" xmlns:o="urn:schemas-microsoft-com:office:office" xmlns:r="http://schemas.openxmlformats.org/officeDocument/2006/relationships" xmlns:m="http://schemas.openxmlformats.org/officeDocument/2006/math" xmlns:v="urn:schemas-microsoft-com:vml" xmlns:wp14="http://schemas.microsoft.com/office/word/2010/wordprocessingDrawing" xmlns:wp="http://schemas.openxmlformats.org/drawingml/2006/wordprocessingDrawing" xmlns:w10="urn:schemas-microsoft-com:office:word" xmlns:w="http://schemas.openxmlformats.org/wordprocessingml/2006/main" xmlns:w14="http://schemas.microsoft.com/office/word/2010/wordml" xmlns:w15="http://schemas.microsoft.com/office/word/2012/wordml" xmlns:w16cid="http://schemas.microsoft.com/office/word/2016/wordml/cid" xmlns:w16se="http://schemas.microsoft.com/office/word/2015/wordml/symex" xmlns:wpg="http://schemas.microsoft.com/office/word/2010/wordprocessingGroup" xmlns:wpi="http://schemas.microsoft.com/office/word/2010/wordprocessingInk" xmlns:wne="http://schemas.microsoft.com/office/word/2006/wordml" xmlns:wps="http://schemas.microsoft.com/office/word/2010/wordprocessingShape" mc:Ignorable="w14 w15 w16se w16cid wp14">
+<w15:commentsEx xmlns:wpc="http://schemas.microsoft.com/office/word/2010/wordprocessingCanvas" xmlns:cx="http://schemas.microsoft.com/office/drawing/2014/chartex" xmlns:cx1="http://schemas.microsoft.com/office/drawing/2015/9/8/chartex" xmlns:cx2="http://schemas.microsoft.com/office/drawing/2015/10/21/chartex" xmlns:cx3="http://schemas.microsoft.com/office/drawing/2016/5/9/chartex" xmlns:cx4="http://schemas.microsoft.com/office/drawing/2016/5/10/chartex" xmlns:cx5="http://schemas.microsoft.com/office/drawing/2016/5/11/chartex" xmlns:cx6="http://schemas.microsoft.com/office/drawing/2016/5/12/chartex" xmlns:cx7="http://schemas.microsoft.com/office/drawing/2016/5/13/chartex" xmlns:cx8="http://schemas.microsoft.com/office/drawing/2016/5/14/chartex" xmlns:mc="http://schemas.openxmlformats.org/markup-compatibility/2006" xmlns:aink="http://schemas.microsoft.com/office/drawing/2016/ink" xmlns:am3d="http://schemas.microsoft.com/office/drawing/2017/model3d" xmlns:o="urn:schemas-microsoft-com:office:office" xmlns:r="http://schemas.openxmlformats.org/officeDocument/2006/relationships" xmlns:m="http://schemas.openxmlformats.org/officeDocument/2006/math" xmlns:v="urn:schemas-microsoft-com:vml" xmlns:wp14="http://schemas.microsoft.com/office/word/2010/wordprocessingDrawing" xmlns:wp="http://schemas.openxmlformats.org/drawingml/2006/wordprocessingDrawing" xmlns:w10="urn:schemas-microsoft-com:office:word" xmlns:w="http://schemas.openxmlformats.org/wordprocessingml/2006/main" xmlns:w14="http://schemas.microsoft.com/office/word/2010/wordml" xmlns:w15="http://schemas.microsoft.com/office/word/2012/wordml" xmlns:w16cex="http://schemas.microsoft.com/office/word/2018/wordml/cex" xmlns:w16cid="http://schemas.microsoft.com/office/word/2016/wordml/cid" xmlns:w16="http://schemas.microsoft.com/office/word/2018/wordml" xmlns:w16se="http://schemas.microsoft.com/office/word/2015/wordml/symex" xmlns:wpg="http://schemas.microsoft.com/office/word/2010/wordprocessingGroup" xmlns:wpi="http://schemas.microsoft.com/office/word/2010/wordprocessingInk" xmlns:wne="http://schemas.microsoft.com/office/word/2006/wordml" xmlns:wps="http://schemas.microsoft.com/office/word/2010/wordprocessingShape" mc:Ignorable="w14 w15 w16se w16cid w16 w16cex wp14">
   <w15:commentEx w15:paraId="2F1542D6" w15:done="0"/>
   <w15:commentEx w15:paraId="587C7FE9" w15:done="0"/>
 </w15:commentsEx>
 </file>
 
 <file path=word/commentsIds.xml><?xml version="1.0" encoding="utf-8"?>
-<w16cid:commentsIds xmlns:wpc="http://schemas.microsoft.com/office/word/2010/wordprocessingCanvas" xmlns:cx="http://schemas.microsoft.com/office/drawing/2014/chartex" xmlns:cx1="http://schemas.microsoft.com/office/drawing/2015/9/8/chartex" xmlns:cx2="http://schemas.microsoft.com/office/drawing/2015/10/21/chartex" xmlns:cx3="http://schemas.microsoft.com/office/drawing/2016/5/9/chartex" xmlns:cx4="http://schemas.microsoft.com/office/drawing/2016/5/10/chartex" xmlns:cx5="http://schemas.microsoft.com/office/drawing/2016/5/11/chartex" xmlns:cx6="http://schemas.microsoft.com/office/drawing/2016/5/12/chartex" xmlns:cx7="http://schemas.microsoft.com/office/drawing/2016/5/13/chartex" xmlns:cx8="http://schemas.microsoft.com/office/drawing/2016/5/14/chartex" xmlns:mc="http://schemas.openxmlformats.org/markup-compatibility/2006" xmlns:aink="http://schemas.microsoft.com/office/drawing/2016/ink" xmlns:am3d="http://schemas.microsoft.com/office/drawing/2017/model3d" xmlns:o="urn:schemas-microsoft-com:office:office" xmlns:r="http://schemas.openxmlformats.org/officeDocument/2006/relationships" xmlns:m="http://schemas.openxmlformats.org/officeDocument/2006/math" xmlns:v="urn:schemas-microsoft-com:vml" xmlns:wp14="http://schemas.microsoft.com/office/word/2010/wordprocessingDrawing" xmlns:wp="http://schemas.openxmlformats.org/drawingml/2006/wordprocessingDrawing" xmlns:w10="urn:schemas-microsoft-com:office:word" xmlns:w="http://schemas.openxmlformats.org/wordprocessingml/2006/main" xmlns:w14="http://schemas.microsoft.com/office/word/2010/wordml" xmlns:w15="http://schemas.microsoft.com/office/word/2012/wordml" xmlns:w16cid="http://schemas.microsoft.com/office/word/2016/wordml/cid" xmlns:w16se="http://schemas.microsoft.com/office/word/2015/wordml/symex" xmlns:wpg="http://schemas.microsoft.com/office/word/2010/wordprocessingGroup" xmlns:wpi="http://schemas.microsoft.com/office/word/2010/wordprocessingInk" xmlns:wne="http://schemas.microsoft.com/office/word/2006/wordml" xmlns:wps="http://schemas.microsoft.com/office/word/2010/wordprocessingShape" mc:Ignorable="w14 w15 w16se w16cid wp14">
+<w16cid:commentsIds xmlns:wpc="http://schemas.microsoft.com/office/word/2010/wordprocessingCanvas" xmlns:cx="http://schemas.microsoft.com/office/drawing/2014/chartex" xmlns:cx1="http://schemas.microsoft.com/office/drawing/2015/9/8/chartex" xmlns:cx2="http://schemas.microsoft.com/office/drawing/2015/10/21/chartex" xmlns:cx3="http://schemas.microsoft.com/office/drawing/2016/5/9/chartex" xmlns:cx4="http://schemas.microsoft.com/office/drawing/2016/5/10/chartex" xmlns:cx5="http://schemas.microsoft.com/office/drawing/2016/5/11/chartex" xmlns:cx6="http://schemas.microsoft.com/office/drawing/2016/5/12/chartex" xmlns:cx7="http://schemas.microsoft.com/office/drawing/2016/5/13/chartex" xmlns:cx8="http://schemas.microsoft.com/office/drawing/2016/5/14/chartex" xmlns:mc="http://schemas.openxmlformats.org/markup-compatibility/2006" xmlns:aink="http://schemas.microsoft.com/office/drawing/2016/ink" xmlns:am3d="http://schemas.microsoft.com/office/drawing/2017/model3d" xmlns:o="urn:schemas-microsoft-com:office:office" xmlns:r="http://schemas.openxmlformats.org/officeDocument/2006/relationships" xmlns:m="http://schemas.openxmlformats.org/officeDocument/2006/math" xmlns:v="urn:schemas-microsoft-com:vml" xmlns:wp14="http://schemas.microsoft.com/office/word/2010/wordprocessingDrawing" xmlns:wp="http://schemas.openxmlformats.org/drawingml/2006/wordprocessingDrawing" xmlns:w10="urn:schemas-microsoft-com:office:word" xmlns:w="http://schemas.openxmlformats.org/wordprocessingml/2006/main" xmlns:w14="http://schemas.microsoft.com/office/word/2010/wordml" xmlns:w15="http://schemas.microsoft.com/office/word/2012/wordml" xmlns:w16cex="http://schemas.microsoft.com/office/word/2018/wordml/cex" xmlns:w16cid="http://schemas.microsoft.com/office/word/2016/wordml/cid" xmlns:w16="http://schemas.microsoft.com/office/word/2018/wordml" xmlns:w16se="http://schemas.microsoft.com/office/word/2015/wordml/symex" xmlns:wpg="http://schemas.microsoft.com/office/word/2010/wordprocessingGroup" xmlns:wpi="http://schemas.microsoft.com/office/word/2010/wordprocessingInk" xmlns:wne="http://schemas.microsoft.com/office/word/2006/wordml" xmlns:wps="http://schemas.microsoft.com/office/word/2010/wordprocessingShape" mc:Ignorable="w14 w15 w16se w16cid w16 w16cex wp14">
   <w16cid:commentId w16cid:paraId="2F1542D6" w16cid:durableId="222AF76C"/>
   <w16cid:commentId w16cid:paraId="587C7FE9" w16cid:durableId="222AF671"/>
 </w16cid:commentsIds>
 </file>
 
 <file path=word/endnotes.xml><?xml version="1.0" encoding="utf-8"?>
-<w:endnotes xmlns:wpc="http://schemas.microsoft.com/office/word/2010/wordprocessingCanvas" xmlns:cx="http://schemas.microsoft.com/office/drawing/2014/chartex" xmlns:cx1="http://schemas.microsoft.com/office/drawing/2015/9/8/chartex" xmlns:cx2="http://schemas.microsoft.com/office/drawing/2015/10/21/chartex" xmlns:cx3="http://schemas.microsoft.com/office/drawing/2016/5/9/chartex" xmlns:cx4="http://schemas.microsoft.com/office/drawing/2016/5/10/chartex" xmlns:cx5="http://schemas.microsoft.com/office/drawing/2016/5/11/chartex" xmlns:cx6="http://schemas.microsoft.com/office/drawing/2016/5/12/chartex" xmlns:cx7="http://schemas.microsoft.com/office/drawing/2016/5/13/chartex" xmlns:cx8="http://schemas.microsoft.com/office/drawing/2016/5/14/chartex" xmlns:mc="http://schemas.openxmlformats.org/markup-compatibility/2006" xmlns:aink="http://schemas.microsoft.com/office/drawing/2016/ink" xmlns:am3d="http://schemas.microsoft.com/office/drawing/2017/model3d" xmlns:o="urn:schemas-microsoft-com:office:office" xmlns:r="http://schemas.openxmlformats.org/officeDocument/2006/relationships" xmlns:m="http://schemas.openxmlformats.org/officeDocument/2006/math" xmlns:v="urn:schemas-microsoft-com:vml" xmlns:wp14="http://schemas.microsoft.com/office/word/2010/wordprocessingDrawing" xmlns:wp="http://schemas.openxmlformats.org/drawingml/2006/wordprocessingDrawing" xmlns:w10="urn:schemas-microsoft-com:office:word" xmlns:w="http://schemas.openxmlformats.org/wordprocessingml/2006/main" xmlns:w14="http://schemas.microsoft.com/office/word/2010/wordml" xmlns:w15="http://schemas.microsoft.com/office/word/2012/wordml" xmlns:w16cid="http://schemas.microsoft.com/office/word/2016/wordml/cid" xmlns:w16se="http://schemas.microsoft.com/office/word/2015/wordml/symex" xmlns:wpg="http://schemas.microsoft.com/office/word/2010/wordprocessingGroup" xmlns:wpi="http://schemas.microsoft.com/office/word/2010/wordprocessingInk" xmlns:wne="http://schemas.microsoft.com/office/word/2006/wordml" xmlns:wps="http://schemas.microsoft.com/office/word/2010/wordprocessingShape" mc:Ignorable="w14 w15 w16se w16cid wp14">
+<w:endnotes xmlns:wpc="http://schemas.microsoft.com/office/word/2010/wordprocessingCanvas" xmlns:cx="http://schemas.microsoft.com/office/drawing/2014/chartex" xmlns:cx1="http://schemas.microsoft.com/office/drawing/2015/9/8/chartex" xmlns:cx2="http://schemas.microsoft.com/office/drawing/2015/10/21/chartex" xmlns:cx3="http://schemas.microsoft.com/office/drawing/2016/5/9/chartex" xmlns:cx4="http://schemas.microsoft.com/office/drawing/2016/5/10/chartex" xmlns:cx5="http://schemas.microsoft.com/office/drawing/2016/5/11/chartex" xmlns:cx6="http://schemas.microsoft.com/office/drawing/2016/5/12/chartex" xmlns:cx7="http://schemas.microsoft.com/office/drawing/2016/5/13/chartex" xmlns:cx8="http://schemas.microsoft.com/office/drawing/2016/5/14/chartex" xmlns:mc="http://schemas.openxmlformats.org/markup-compatibility/2006" xmlns:aink="http://schemas.microsoft.com/office/drawing/2016/ink" xmlns:am3d="http://schemas.microsoft.com/office/drawing/2017/model3d" xmlns:o="urn:schemas-microsoft-com:office:office" xmlns:r="http://schemas.openxmlformats.org/officeDocument/2006/relationships" xmlns:m="http://schemas.openxmlformats.org/officeDocument/2006/math" xmlns:v="urn:schemas-microsoft-com:vml" xmlns:wp14="http://schemas.microsoft.com/office/word/2010/wordprocessingDrawing" xmlns:wp="http://schemas.openxmlformats.org/drawingml/2006/wordprocessingDrawing" xmlns:w10="urn:schemas-microsoft-com:office:word" xmlns:w="http://schemas.openxmlformats.org/wordprocessingml/2006/main" xmlns:w14="http://schemas.microsoft.com/office/word/2010/wordml" xmlns:w15="http://schemas.microsoft.com/office/word/2012/wordml" xmlns:w16cex="http://schemas.microsoft.com/office/word/2018/wordml/cex" xmlns:w16cid="http://schemas.microsoft.com/office/word/2016/wordml/cid" xmlns:w16="http://schemas.microsoft.com/office/word/2018/wordml" xmlns:w16se="http://schemas.microsoft.com/office/word/2015/wordml/symex" xmlns:wpg="http://schemas.microsoft.com/office/word/2010/wordprocessingGroup" xmlns:wpi="http://schemas.microsoft.com/office/word/2010/wordprocessingInk" xmlns:wne="http://schemas.microsoft.com/office/word/2006/wordml" xmlns:wps="http://schemas.microsoft.com/office/word/2010/wordprocessingShape" mc:Ignorable="w14 w15 w16se w16cid w16 w16cex wp14">
   <w:endnote w:type="separator" w:id="-1">
     <w:p>
       <w:pPr>
@@ -20177,7 +20175,7 @@
 </file>
 
 <file path=word/footer1.xml><?xml version="1.0" encoding="utf-8"?>
-<w:ftr xmlns:wpc="http://schemas.microsoft.com/office/word/2010/wordprocessingCanvas" xmlns:cx="http://schemas.microsoft.com/office/drawing/2014/chartex" xmlns:cx1="http://schemas.microsoft.com/office/drawing/2015/9/8/chartex" xmlns:cx2="http://schemas.microsoft.com/office/drawing/2015/10/21/chartex" xmlns:cx3="http://schemas.microsoft.com/office/drawing/2016/5/9/chartex" xmlns:cx4="http://schemas.microsoft.com/office/drawing/2016/5/10/chartex" xmlns:cx5="http://schemas.microsoft.com/office/drawing/2016/5/11/chartex" xmlns:cx6="http://schemas.microsoft.com/office/drawing/2016/5/12/chartex" xmlns:cx7="http://schemas.microsoft.com/office/drawing/2016/5/13/chartex" xmlns:cx8="http://schemas.microsoft.com/office/drawing/2016/5/14/chartex" xmlns:mc="http://schemas.openxmlformats.org/markup-compatibility/2006" xmlns:aink="http://schemas.microsoft.com/office/drawing/2016/ink" xmlns:am3d="http://schemas.microsoft.com/office/drawing/2017/model3d" xmlns:o="urn:schemas-microsoft-com:office:office" xmlns:r="http://schemas.openxmlformats.org/officeDocument/2006/relationships" xmlns:m="http://schemas.openxmlformats.org/officeDocument/2006/math" xmlns:v="urn:schemas-microsoft-com:vml" xmlns:wp14="http://schemas.microsoft.com/office/word/2010/wordprocessingDrawing" xmlns:wp="http://schemas.openxmlformats.org/drawingml/2006/wordprocessingDrawing" xmlns:w10="urn:schemas-microsoft-com:office:word" xmlns:w="http://schemas.openxmlformats.org/wordprocessingml/2006/main" xmlns:w14="http://schemas.microsoft.com/office/word/2010/wordml" xmlns:w15="http://schemas.microsoft.com/office/word/2012/wordml" xmlns:w16cid="http://schemas.microsoft.com/office/word/2016/wordml/cid" xmlns:w16se="http://schemas.microsoft.com/office/word/2015/wordml/symex" xmlns:wpg="http://schemas.microsoft.com/office/word/2010/wordprocessingGroup" xmlns:wpi="http://schemas.microsoft.com/office/word/2010/wordprocessingInk" xmlns:wne="http://schemas.microsoft.com/office/word/2006/wordml" xmlns:wps="http://schemas.microsoft.com/office/word/2010/wordprocessingShape" mc:Ignorable="w14 w15 w16se w16cid wp14">
+<w:ftr xmlns:wpc="http://schemas.microsoft.com/office/word/2010/wordprocessingCanvas" xmlns:cx="http://schemas.microsoft.com/office/drawing/2014/chartex" xmlns:cx1="http://schemas.microsoft.com/office/drawing/2015/9/8/chartex" xmlns:cx2="http://schemas.microsoft.com/office/drawing/2015/10/21/chartex" xmlns:cx3="http://schemas.microsoft.com/office/drawing/2016/5/9/chartex" xmlns:cx4="http://schemas.microsoft.com/office/drawing/2016/5/10/chartex" xmlns:cx5="http://schemas.microsoft.com/office/drawing/2016/5/11/chartex" xmlns:cx6="http://schemas.microsoft.com/office/drawing/2016/5/12/chartex" xmlns:cx7="http://schemas.microsoft.com/office/drawing/2016/5/13/chartex" xmlns:cx8="http://schemas.microsoft.com/office/drawing/2016/5/14/chartex" xmlns:mc="http://schemas.openxmlformats.org/markup-compatibility/2006" xmlns:aink="http://schemas.microsoft.com/office/drawing/2016/ink" xmlns:am3d="http://schemas.microsoft.com/office/drawing/2017/model3d" xmlns:o="urn:schemas-microsoft-com:office:office" xmlns:r="http://schemas.openxmlformats.org/officeDocument/2006/relationships" xmlns:m="http://schemas.openxmlformats.org/officeDocument/2006/math" xmlns:v="urn:schemas-microsoft-com:vml" xmlns:wp14="http://schemas.microsoft.com/office/word/2010/wordprocessingDrawing" xmlns:wp="http://schemas.openxmlformats.org/drawingml/2006/wordprocessingDrawing" xmlns:w10="urn:schemas-microsoft-com:office:word" xmlns:w="http://schemas.openxmlformats.org/wordprocessingml/2006/main" xmlns:w14="http://schemas.microsoft.com/office/word/2010/wordml" xmlns:w15="http://schemas.microsoft.com/office/word/2012/wordml" xmlns:w16cex="http://schemas.microsoft.com/office/word/2018/wordml/cex" xmlns:w16cid="http://schemas.microsoft.com/office/word/2016/wordml/cid" xmlns:w16="http://schemas.microsoft.com/office/word/2018/wordml" xmlns:w16se="http://schemas.microsoft.com/office/word/2015/wordml/symex" xmlns:wpg="http://schemas.microsoft.com/office/word/2010/wordprocessingGroup" xmlns:wpi="http://schemas.microsoft.com/office/word/2010/wordprocessingInk" xmlns:wne="http://schemas.microsoft.com/office/word/2006/wordml" xmlns:wps="http://schemas.microsoft.com/office/word/2010/wordprocessingShape" mc:Ignorable="w14 w15 w16se w16cid w16 w16cex wp14">
   <w:p>
     <w:pPr>
       <w:pStyle w:val="Voettekst"/>
@@ -20187,16 +20185,26 @@
 </file>
 
 <file path=word/footer2.xml><?xml version="1.0" encoding="utf-8"?>
-<w:ftr xmlns:wpc="http://schemas.microsoft.com/office/word/2010/wordprocessingCanvas" xmlns:cx="http://schemas.microsoft.com/office/drawing/2014/chartex" xmlns:cx1="http://schemas.microsoft.com/office/drawing/2015/9/8/chartex" xmlns:cx2="http://schemas.microsoft.com/office/drawing/2015/10/21/chartex" xmlns:cx3="http://schemas.microsoft.com/office/drawing/2016/5/9/chartex" xmlns:cx4="http://schemas.microsoft.com/office/drawing/2016/5/10/chartex" xmlns:cx5="http://schemas.microsoft.com/office/drawing/2016/5/11/chartex" xmlns:cx6="http://schemas.microsoft.com/office/drawing/2016/5/12/chartex" xmlns:cx7="http://schemas.microsoft.com/office/drawing/2016/5/13/chartex" xmlns:cx8="http://schemas.microsoft.com/office/drawing/2016/5/14/chartex" xmlns:mc="http://schemas.openxmlformats.org/markup-compatibility/2006" xmlns:aink="http://schemas.microsoft.com/office/drawing/2016/ink" xmlns:am3d="http://schemas.microsoft.com/office/drawing/2017/model3d" xmlns:o="urn:schemas-microsoft-com:office:office" xmlns:r="http://schemas.openxmlformats.org/officeDocument/2006/relationships" xmlns:m="http://schemas.openxmlformats.org/officeDocument/2006/math" xmlns:v="urn:schemas-microsoft-com:vml" xmlns:wp14="http://schemas.microsoft.com/office/word/2010/wordprocessingDrawing" xmlns:wp="http://schemas.openxmlformats.org/drawingml/2006/wordprocessingDrawing" xmlns:w10="urn:schemas-microsoft-com:office:word" xmlns:w="http://schemas.openxmlformats.org/wordprocessingml/2006/main" xmlns:w14="http://schemas.microsoft.com/office/word/2010/wordml" xmlns:w15="http://schemas.microsoft.com/office/word/2012/wordml" xmlns:w16cid="http://schemas.microsoft.com/office/word/2016/wordml/cid" xmlns:w16se="http://schemas.microsoft.com/office/word/2015/wordml/symex" xmlns:wpg="http://schemas.microsoft.com/office/word/2010/wordprocessingGroup" xmlns:wpi="http://schemas.microsoft.com/office/word/2010/wordprocessingInk" xmlns:wne="http://schemas.microsoft.com/office/word/2006/wordml" xmlns:wps="http://schemas.microsoft.com/office/word/2010/wordprocessingShape" mc:Ignorable="w14 w15 w16se w16cid wp14">
+<w:ftr xmlns:wpc="http://schemas.microsoft.com/office/word/2010/wordprocessingCanvas" xmlns:cx="http://schemas.microsoft.com/office/drawing/2014/chartex" xmlns:cx1="http://schemas.microsoft.com/office/drawing/2015/9/8/chartex" xmlns:cx2="http://schemas.microsoft.com/office/drawing/2015/10/21/chartex" xmlns:cx3="http://schemas.microsoft.com/office/drawing/2016/5/9/chartex" xmlns:cx4="http://schemas.microsoft.com/office/drawing/2016/5/10/chartex" xmlns:cx5="http://schemas.microsoft.com/office/drawing/2016/5/11/chartex" xmlns:cx6="http://schemas.microsoft.com/office/drawing/2016/5/12/chartex" xmlns:cx7="http://schemas.microsoft.com/office/drawing/2016/5/13/chartex" xmlns:cx8="http://schemas.microsoft.com/office/drawing/2016/5/14/chartex" xmlns:mc="http://schemas.openxmlformats.org/markup-compatibility/2006" xmlns:aink="http://schemas.microsoft.com/office/drawing/2016/ink" xmlns:am3d="http://schemas.microsoft.com/office/drawing/2017/model3d" xmlns:o="urn:schemas-microsoft-com:office:office" xmlns:r="http://schemas.openxmlformats.org/officeDocument/2006/relationships" xmlns:m="http://schemas.openxmlformats.org/officeDocument/2006/math" xmlns:v="urn:schemas-microsoft-com:vml" xmlns:wp14="http://schemas.microsoft.com/office/word/2010/wordprocessingDrawing" xmlns:wp="http://schemas.openxmlformats.org/drawingml/2006/wordprocessingDrawing" xmlns:w10="urn:schemas-microsoft-com:office:word" xmlns:w="http://schemas.openxmlformats.org/wordprocessingml/2006/main" xmlns:w14="http://schemas.microsoft.com/office/word/2010/wordml" xmlns:w15="http://schemas.microsoft.com/office/word/2012/wordml" xmlns:w16cex="http://schemas.microsoft.com/office/word/2018/wordml/cex" xmlns:w16cid="http://schemas.microsoft.com/office/word/2016/wordml/cid" xmlns:w16="http://schemas.microsoft.com/office/word/2018/wordml" xmlns:w16se="http://schemas.microsoft.com/office/word/2015/wordml/symex" xmlns:wpg="http://schemas.microsoft.com/office/word/2010/wordprocessingGroup" xmlns:wpi="http://schemas.microsoft.com/office/word/2010/wordprocessingInk" xmlns:wne="http://schemas.microsoft.com/office/word/2006/wordml" xmlns:wps="http://schemas.microsoft.com/office/word/2010/wordprocessingShape" mc:Ignorable="w14 w15 w16se w16cid w16 w16cex wp14">
   <w:p>
     <w:pPr>
       <w:pStyle w:val="Voettekst"/>
     </w:pPr>
-    <w:fldSimple w:instr=" TITLE  ">
-      <w:r>
-        <w:t>Omgevingsverordening Zuid-Holland</w:t>
-      </w:r>
-    </w:fldSimple>
+    <w:r>
+      <w:fldChar w:fldCharType="begin"/>
+    </w:r>
+    <w:r>
+      <w:instrText xml:space="preserve"> TITLE  </w:instrText>
+    </w:r>
+    <w:r>
+      <w:fldChar w:fldCharType="separate"/>
+    </w:r>
+    <w:r>
+      <w:t>Omgevingsverordening Zuid-Holland</w:t>
+    </w:r>
+    <w:r>
+      <w:fldChar w:fldCharType="end"/>
+    </w:r>
     <w:r>
       <w:tab/>
     </w:r>
@@ -20223,7 +20231,7 @@
 </file>
 
 <file path=word/footer3.xml><?xml version="1.0" encoding="utf-8"?>
-<w:ftr xmlns:wpc="http://schemas.microsoft.com/office/word/2010/wordprocessingCanvas" xmlns:cx="http://schemas.microsoft.com/office/drawing/2014/chartex" xmlns:cx1="http://schemas.microsoft.com/office/drawing/2015/9/8/chartex" xmlns:cx2="http://schemas.microsoft.com/office/drawing/2015/10/21/chartex" xmlns:cx3="http://schemas.microsoft.com/office/drawing/2016/5/9/chartex" xmlns:cx4="http://schemas.microsoft.com/office/drawing/2016/5/10/chartex" xmlns:cx5="http://schemas.microsoft.com/office/drawing/2016/5/11/chartex" xmlns:cx6="http://schemas.microsoft.com/office/drawing/2016/5/12/chartex" xmlns:cx7="http://schemas.microsoft.com/office/drawing/2016/5/13/chartex" xmlns:cx8="http://schemas.microsoft.com/office/drawing/2016/5/14/chartex" xmlns:mc="http://schemas.openxmlformats.org/markup-compatibility/2006" xmlns:aink="http://schemas.microsoft.com/office/drawing/2016/ink" xmlns:am3d="http://schemas.microsoft.com/office/drawing/2017/model3d" xmlns:o="urn:schemas-microsoft-com:office:office" xmlns:r="http://schemas.openxmlformats.org/officeDocument/2006/relationships" xmlns:m="http://schemas.openxmlformats.org/officeDocument/2006/math" xmlns:v="urn:schemas-microsoft-com:vml" xmlns:wp14="http://schemas.microsoft.com/office/word/2010/wordprocessingDrawing" xmlns:wp="http://schemas.openxmlformats.org/drawingml/2006/wordprocessingDrawing" xmlns:w10="urn:schemas-microsoft-com:office:word" xmlns:w="http://schemas.openxmlformats.org/wordprocessingml/2006/main" xmlns:w14="http://schemas.microsoft.com/office/word/2010/wordml" xmlns:w15="http://schemas.microsoft.com/office/word/2012/wordml" xmlns:w16cid="http://schemas.microsoft.com/office/word/2016/wordml/cid" xmlns:w16se="http://schemas.microsoft.com/office/word/2015/wordml/symex" xmlns:wpg="http://schemas.microsoft.com/office/word/2010/wordprocessingGroup" xmlns:wpi="http://schemas.microsoft.com/office/word/2010/wordprocessingInk" xmlns:wne="http://schemas.microsoft.com/office/word/2006/wordml" xmlns:wps="http://schemas.microsoft.com/office/word/2010/wordprocessingShape" mc:Ignorable="w14 w15 w16se w16cid wp14">
+<w:ftr xmlns:wpc="http://schemas.microsoft.com/office/word/2010/wordprocessingCanvas" xmlns:cx="http://schemas.microsoft.com/office/drawing/2014/chartex" xmlns:cx1="http://schemas.microsoft.com/office/drawing/2015/9/8/chartex" xmlns:cx2="http://schemas.microsoft.com/office/drawing/2015/10/21/chartex" xmlns:cx3="http://schemas.microsoft.com/office/drawing/2016/5/9/chartex" xmlns:cx4="http://schemas.microsoft.com/office/drawing/2016/5/10/chartex" xmlns:cx5="http://schemas.microsoft.com/office/drawing/2016/5/11/chartex" xmlns:cx6="http://schemas.microsoft.com/office/drawing/2016/5/12/chartex" xmlns:cx7="http://schemas.microsoft.com/office/drawing/2016/5/13/chartex" xmlns:cx8="http://schemas.microsoft.com/office/drawing/2016/5/14/chartex" xmlns:mc="http://schemas.openxmlformats.org/markup-compatibility/2006" xmlns:aink="http://schemas.microsoft.com/office/drawing/2016/ink" xmlns:am3d="http://schemas.microsoft.com/office/drawing/2017/model3d" xmlns:o="urn:schemas-microsoft-com:office:office" xmlns:r="http://schemas.openxmlformats.org/officeDocument/2006/relationships" xmlns:m="http://schemas.openxmlformats.org/officeDocument/2006/math" xmlns:v="urn:schemas-microsoft-com:vml" xmlns:wp14="http://schemas.microsoft.com/office/word/2010/wordprocessingDrawing" xmlns:wp="http://schemas.openxmlformats.org/drawingml/2006/wordprocessingDrawing" xmlns:w10="urn:schemas-microsoft-com:office:word" xmlns:w="http://schemas.openxmlformats.org/wordprocessingml/2006/main" xmlns:w14="http://schemas.microsoft.com/office/word/2010/wordml" xmlns:w15="http://schemas.microsoft.com/office/word/2012/wordml" xmlns:w16cex="http://schemas.microsoft.com/office/word/2018/wordml/cex" xmlns:w16cid="http://schemas.microsoft.com/office/word/2016/wordml/cid" xmlns:w16="http://schemas.microsoft.com/office/word/2018/wordml" xmlns:w16se="http://schemas.microsoft.com/office/word/2015/wordml/symex" xmlns:wpg="http://schemas.microsoft.com/office/word/2010/wordprocessingGroup" xmlns:wpi="http://schemas.microsoft.com/office/word/2010/wordprocessingInk" xmlns:wne="http://schemas.microsoft.com/office/word/2006/wordml" xmlns:wps="http://schemas.microsoft.com/office/word/2010/wordprocessingShape" mc:Ignorable="w14 w15 w16se w16cid w16 w16cex wp14">
   <w:p>
     <w:pPr>
       <w:pStyle w:val="Voettekst"/>
@@ -20233,7 +20241,7 @@
 </file>
 
 <file path=word/footnotes.xml><?xml version="1.0" encoding="utf-8"?>
-<w:footnotes xmlns:wpc="http://schemas.microsoft.com/office/word/2010/wordprocessingCanvas" xmlns:cx="http://schemas.microsoft.com/office/drawing/2014/chartex" xmlns:cx1="http://schemas.microsoft.com/office/drawing/2015/9/8/chartex" xmlns:cx2="http://schemas.microsoft.com/office/drawing/2015/10/21/chartex" xmlns:cx3="http://schemas.microsoft.com/office/drawing/2016/5/9/chartex" xmlns:cx4="http://schemas.microsoft.com/office/drawing/2016/5/10/chartex" xmlns:cx5="http://schemas.microsoft.com/office/drawing/2016/5/11/chartex" xmlns:cx6="http://schemas.microsoft.com/office/drawing/2016/5/12/chartex" xmlns:cx7="http://schemas.microsoft.com/office/drawing/2016/5/13/chartex" xmlns:cx8="http://schemas.microsoft.com/office/drawing/2016/5/14/chartex" xmlns:mc="http://schemas.openxmlformats.org/markup-compatibility/2006" xmlns:aink="http://schemas.microsoft.com/office/drawing/2016/ink" xmlns:am3d="http://schemas.microsoft.com/office/drawing/2017/model3d" xmlns:o="urn:schemas-microsoft-com:office:office" xmlns:r="http://schemas.openxmlformats.org/officeDocument/2006/relationships" xmlns:m="http://schemas.openxmlformats.org/officeDocument/2006/math" xmlns:v="urn:schemas-microsoft-com:vml" xmlns:wp14="http://schemas.microsoft.com/office/word/2010/wordprocessingDrawing" xmlns:wp="http://schemas.openxmlformats.org/drawingml/2006/wordprocessingDrawing" xmlns:w10="urn:schemas-microsoft-com:office:word" xmlns:w="http://schemas.openxmlformats.org/wordprocessingml/2006/main" xmlns:w14="http://schemas.microsoft.com/office/word/2010/wordml" xmlns:w15="http://schemas.microsoft.com/office/word/2012/wordml" xmlns:w16cid="http://schemas.microsoft.com/office/word/2016/wordml/cid" xmlns:w16se="http://schemas.microsoft.com/office/word/2015/wordml/symex" xmlns:wpg="http://schemas.microsoft.com/office/word/2010/wordprocessingGroup" xmlns:wpi="http://schemas.microsoft.com/office/word/2010/wordprocessingInk" xmlns:wne="http://schemas.microsoft.com/office/word/2006/wordml" xmlns:wps="http://schemas.microsoft.com/office/word/2010/wordprocessingShape" mc:Ignorable="w14 w15 w16se w16cid wp14">
+<w:footnotes xmlns:wpc="http://schemas.microsoft.com/office/word/2010/wordprocessingCanvas" xmlns:cx="http://schemas.microsoft.com/office/drawing/2014/chartex" xmlns:cx1="http://schemas.microsoft.com/office/drawing/2015/9/8/chartex" xmlns:cx2="http://schemas.microsoft.com/office/drawing/2015/10/21/chartex" xmlns:cx3="http://schemas.microsoft.com/office/drawing/2016/5/9/chartex" xmlns:cx4="http://schemas.microsoft.com/office/drawing/2016/5/10/chartex" xmlns:cx5="http://schemas.microsoft.com/office/drawing/2016/5/11/chartex" xmlns:cx6="http://schemas.microsoft.com/office/drawing/2016/5/12/chartex" xmlns:cx7="http://schemas.microsoft.com/office/drawing/2016/5/13/chartex" xmlns:cx8="http://schemas.microsoft.com/office/drawing/2016/5/14/chartex" xmlns:mc="http://schemas.openxmlformats.org/markup-compatibility/2006" xmlns:aink="http://schemas.microsoft.com/office/drawing/2016/ink" xmlns:am3d="http://schemas.microsoft.com/office/drawing/2017/model3d" xmlns:o="urn:schemas-microsoft-com:office:office" xmlns:r="http://schemas.openxmlformats.org/officeDocument/2006/relationships" xmlns:m="http://schemas.openxmlformats.org/officeDocument/2006/math" xmlns:v="urn:schemas-microsoft-com:vml" xmlns:wp14="http://schemas.microsoft.com/office/word/2010/wordprocessingDrawing" xmlns:wp="http://schemas.openxmlformats.org/drawingml/2006/wordprocessingDrawing" xmlns:w10="urn:schemas-microsoft-com:office:word" xmlns:w="http://schemas.openxmlformats.org/wordprocessingml/2006/main" xmlns:w14="http://schemas.microsoft.com/office/word/2010/wordml" xmlns:w15="http://schemas.microsoft.com/office/word/2012/wordml" xmlns:w16cex="http://schemas.microsoft.com/office/word/2018/wordml/cex" xmlns:w16cid="http://schemas.microsoft.com/office/word/2016/wordml/cid" xmlns:w16="http://schemas.microsoft.com/office/word/2018/wordml" xmlns:w16se="http://schemas.microsoft.com/office/word/2015/wordml/symex" xmlns:wpg="http://schemas.microsoft.com/office/word/2010/wordprocessingGroup" xmlns:wpi="http://schemas.microsoft.com/office/word/2010/wordprocessingInk" xmlns:wne="http://schemas.microsoft.com/office/word/2006/wordml" xmlns:wps="http://schemas.microsoft.com/office/word/2010/wordprocessingShape" mc:Ignorable="w14 w15 w16se w16cid w16 w16cex wp14">
   <w:footnote w:type="separator" w:id="-1">
     <w:p>
       <w:pPr>
@@ -20258,7 +20266,7 @@
 </file>
 
 <file path=word/header1.xml><?xml version="1.0" encoding="utf-8"?>
-<w:hdr xmlns:wpc="http://schemas.microsoft.com/office/word/2010/wordprocessingCanvas" xmlns:cx="http://schemas.microsoft.com/office/drawing/2014/chartex" xmlns:cx1="http://schemas.microsoft.com/office/drawing/2015/9/8/chartex" xmlns:cx2="http://schemas.microsoft.com/office/drawing/2015/10/21/chartex" xmlns:cx3="http://schemas.microsoft.com/office/drawing/2016/5/9/chartex" xmlns:cx4="http://schemas.microsoft.com/office/drawing/2016/5/10/chartex" xmlns:cx5="http://schemas.microsoft.com/office/drawing/2016/5/11/chartex" xmlns:cx6="http://schemas.microsoft.com/office/drawing/2016/5/12/chartex" xmlns:cx7="http://schemas.microsoft.com/office/drawing/2016/5/13/chartex" xmlns:cx8="http://schemas.microsoft.com/office/drawing/2016/5/14/chartex" xmlns:mc="http://schemas.openxmlformats.org/markup-compatibility/2006" xmlns:aink="http://schemas.microsoft.com/office/drawing/2016/ink" xmlns:am3d="http://schemas.microsoft.com/office/drawing/2017/model3d" xmlns:o="urn:schemas-microsoft-com:office:office" xmlns:r="http://schemas.openxmlformats.org/officeDocument/2006/relationships" xmlns:m="http://schemas.openxmlformats.org/officeDocument/2006/math" xmlns:v="urn:schemas-microsoft-com:vml" xmlns:wp14="http://schemas.microsoft.com/office/word/2010/wordprocessingDrawing" xmlns:wp="http://schemas.openxmlformats.org/drawingml/2006/wordprocessingDrawing" xmlns:w10="urn:schemas-microsoft-com:office:word" xmlns:w="http://schemas.openxmlformats.org/wordprocessingml/2006/main" xmlns:w14="http://schemas.microsoft.com/office/word/2010/wordml" xmlns:w15="http://schemas.microsoft.com/office/word/2012/wordml" xmlns:w16cid="http://schemas.microsoft.com/office/word/2016/wordml/cid" xmlns:w16se="http://schemas.microsoft.com/office/word/2015/wordml/symex" xmlns:wpg="http://schemas.microsoft.com/office/word/2010/wordprocessingGroup" xmlns:wpi="http://schemas.microsoft.com/office/word/2010/wordprocessingInk" xmlns:wne="http://schemas.microsoft.com/office/word/2006/wordml" xmlns:wps="http://schemas.microsoft.com/office/word/2010/wordprocessingShape" mc:Ignorable="w14 w15 w16se w16cid wp14">
+<w:hdr xmlns:wpc="http://schemas.microsoft.com/office/word/2010/wordprocessingCanvas" xmlns:cx="http://schemas.microsoft.com/office/drawing/2014/chartex" xmlns:cx1="http://schemas.microsoft.com/office/drawing/2015/9/8/chartex" xmlns:cx2="http://schemas.microsoft.com/office/drawing/2015/10/21/chartex" xmlns:cx3="http://schemas.microsoft.com/office/drawing/2016/5/9/chartex" xmlns:cx4="http://schemas.microsoft.com/office/drawing/2016/5/10/chartex" xmlns:cx5="http://schemas.microsoft.com/office/drawing/2016/5/11/chartex" xmlns:cx6="http://schemas.microsoft.com/office/drawing/2016/5/12/chartex" xmlns:cx7="http://schemas.microsoft.com/office/drawing/2016/5/13/chartex" xmlns:cx8="http://schemas.microsoft.com/office/drawing/2016/5/14/chartex" xmlns:mc="http://schemas.openxmlformats.org/markup-compatibility/2006" xmlns:aink="http://schemas.microsoft.com/office/drawing/2016/ink" xmlns:am3d="http://schemas.microsoft.com/office/drawing/2017/model3d" xmlns:o="urn:schemas-microsoft-com:office:office" xmlns:r="http://schemas.openxmlformats.org/officeDocument/2006/relationships" xmlns:m="http://schemas.openxmlformats.org/officeDocument/2006/math" xmlns:v="urn:schemas-microsoft-com:vml" xmlns:wp14="http://schemas.microsoft.com/office/word/2010/wordprocessingDrawing" xmlns:wp="http://schemas.openxmlformats.org/drawingml/2006/wordprocessingDrawing" xmlns:w10="urn:schemas-microsoft-com:office:word" xmlns:w="http://schemas.openxmlformats.org/wordprocessingml/2006/main" xmlns:w14="http://schemas.microsoft.com/office/word/2010/wordml" xmlns:w15="http://schemas.microsoft.com/office/word/2012/wordml" xmlns:w16cex="http://schemas.microsoft.com/office/word/2018/wordml/cex" xmlns:w16cid="http://schemas.microsoft.com/office/word/2016/wordml/cid" xmlns:w16="http://schemas.microsoft.com/office/word/2018/wordml" xmlns:w16se="http://schemas.microsoft.com/office/word/2015/wordml/symex" xmlns:wpg="http://schemas.microsoft.com/office/word/2010/wordprocessingGroup" xmlns:wpi="http://schemas.microsoft.com/office/word/2010/wordprocessingInk" xmlns:wne="http://schemas.microsoft.com/office/word/2006/wordml" xmlns:wps="http://schemas.microsoft.com/office/word/2010/wordprocessingShape" mc:Ignorable="w14 w15 w16se w16cid w16 w16cex wp14">
   <w:p>
     <w:pPr>
       <w:pStyle w:val="Koptekst"/>
@@ -20268,7 +20276,7 @@
 </file>
 
 <file path=word/header2.xml><?xml version="1.0" encoding="utf-8"?>
-<w:hdr xmlns:wpc="http://schemas.microsoft.com/office/word/2010/wordprocessingCanvas" xmlns:cx="http://schemas.microsoft.com/office/drawing/2014/chartex" xmlns:cx1="http://schemas.microsoft.com/office/drawing/2015/9/8/chartex" xmlns:cx2="http://schemas.microsoft.com/office/drawing/2015/10/21/chartex" xmlns:cx3="http://schemas.microsoft.com/office/drawing/2016/5/9/chartex" xmlns:cx4="http://schemas.microsoft.com/office/drawing/2016/5/10/chartex" xmlns:cx5="http://schemas.microsoft.com/office/drawing/2016/5/11/chartex" xmlns:cx6="http://schemas.microsoft.com/office/drawing/2016/5/12/chartex" xmlns:cx7="http://schemas.microsoft.com/office/drawing/2016/5/13/chartex" xmlns:cx8="http://schemas.microsoft.com/office/drawing/2016/5/14/chartex" xmlns:mc="http://schemas.openxmlformats.org/markup-compatibility/2006" xmlns:aink="http://schemas.microsoft.com/office/drawing/2016/ink" xmlns:am3d="http://schemas.microsoft.com/office/drawing/2017/model3d" xmlns:o="urn:schemas-microsoft-com:office:office" xmlns:r="http://schemas.openxmlformats.org/officeDocument/2006/relationships" xmlns:m="http://schemas.openxmlformats.org/officeDocument/2006/math" xmlns:v="urn:schemas-microsoft-com:vml" xmlns:wp14="http://schemas.microsoft.com/office/word/2010/wordprocessingDrawing" xmlns:wp="http://schemas.openxmlformats.org/drawingml/2006/wordprocessingDrawing" xmlns:w10="urn:schemas-microsoft-com:office:word" xmlns:w="http://schemas.openxmlformats.org/wordprocessingml/2006/main" xmlns:w14="http://schemas.microsoft.com/office/word/2010/wordml" xmlns:w15="http://schemas.microsoft.com/office/word/2012/wordml" xmlns:w16cid="http://schemas.microsoft.com/office/word/2016/wordml/cid" xmlns:w16se="http://schemas.microsoft.com/office/word/2015/wordml/symex" xmlns:wpg="http://schemas.microsoft.com/office/word/2010/wordprocessingGroup" xmlns:wpi="http://schemas.microsoft.com/office/word/2010/wordprocessingInk" xmlns:wne="http://schemas.microsoft.com/office/word/2006/wordml" xmlns:wps="http://schemas.microsoft.com/office/word/2010/wordprocessingShape" mc:Ignorable="w14 w15 w16se w16cid wp14">
+<w:hdr xmlns:wpc="http://schemas.microsoft.com/office/word/2010/wordprocessingCanvas" xmlns:cx="http://schemas.microsoft.com/office/drawing/2014/chartex" xmlns:cx1="http://schemas.microsoft.com/office/drawing/2015/9/8/chartex" xmlns:cx2="http://schemas.microsoft.com/office/drawing/2015/10/21/chartex" xmlns:cx3="http://schemas.microsoft.com/office/drawing/2016/5/9/chartex" xmlns:cx4="http://schemas.microsoft.com/office/drawing/2016/5/10/chartex" xmlns:cx5="http://schemas.microsoft.com/office/drawing/2016/5/11/chartex" xmlns:cx6="http://schemas.microsoft.com/office/drawing/2016/5/12/chartex" xmlns:cx7="http://schemas.microsoft.com/office/drawing/2016/5/13/chartex" xmlns:cx8="http://schemas.microsoft.com/office/drawing/2016/5/14/chartex" xmlns:mc="http://schemas.openxmlformats.org/markup-compatibility/2006" xmlns:aink="http://schemas.microsoft.com/office/drawing/2016/ink" xmlns:am3d="http://schemas.microsoft.com/office/drawing/2017/model3d" xmlns:o="urn:schemas-microsoft-com:office:office" xmlns:r="http://schemas.openxmlformats.org/officeDocument/2006/relationships" xmlns:m="http://schemas.openxmlformats.org/officeDocument/2006/math" xmlns:v="urn:schemas-microsoft-com:vml" xmlns:wp14="http://schemas.microsoft.com/office/word/2010/wordprocessingDrawing" xmlns:wp="http://schemas.openxmlformats.org/drawingml/2006/wordprocessingDrawing" xmlns:w10="urn:schemas-microsoft-com:office:word" xmlns:w="http://schemas.openxmlformats.org/wordprocessingml/2006/main" xmlns:w14="http://schemas.microsoft.com/office/word/2010/wordml" xmlns:w15="http://schemas.microsoft.com/office/word/2012/wordml" xmlns:w16cex="http://schemas.microsoft.com/office/word/2018/wordml/cex" xmlns:w16cid="http://schemas.microsoft.com/office/word/2016/wordml/cid" xmlns:w16="http://schemas.microsoft.com/office/word/2018/wordml" xmlns:w16se="http://schemas.microsoft.com/office/word/2015/wordml/symex" xmlns:wpg="http://schemas.microsoft.com/office/word/2010/wordprocessingGroup" xmlns:wpi="http://schemas.microsoft.com/office/word/2010/wordprocessingInk" xmlns:wne="http://schemas.microsoft.com/office/word/2006/wordml" xmlns:wps="http://schemas.microsoft.com/office/word/2010/wordprocessingShape" mc:Ignorable="w14 w15 w16se w16cid w16 w16cex wp14">
   <w:p>
     <w:pPr>
       <w:pStyle w:val="Koptekst"/>
@@ -20278,7 +20286,7 @@
 </file>
 
 <file path=word/header3.xml><?xml version="1.0" encoding="utf-8"?>
-<w:hdr xmlns:wpc="http://schemas.microsoft.com/office/word/2010/wordprocessingCanvas" xmlns:cx="http://schemas.microsoft.com/office/drawing/2014/chartex" xmlns:cx1="http://schemas.microsoft.com/office/drawing/2015/9/8/chartex" xmlns:cx2="http://schemas.microsoft.com/office/drawing/2015/10/21/chartex" xmlns:cx3="http://schemas.microsoft.com/office/drawing/2016/5/9/chartex" xmlns:cx4="http://schemas.microsoft.com/office/drawing/2016/5/10/chartex" xmlns:cx5="http://schemas.microsoft.com/office/drawing/2016/5/11/chartex" xmlns:cx6="http://schemas.microsoft.com/office/drawing/2016/5/12/chartex" xmlns:cx7="http://schemas.microsoft.com/office/drawing/2016/5/13/chartex" xmlns:cx8="http://schemas.microsoft.com/office/drawing/2016/5/14/chartex" xmlns:mc="http://schemas.openxmlformats.org/markup-compatibility/2006" xmlns:aink="http://schemas.microsoft.com/office/drawing/2016/ink" xmlns:am3d="http://schemas.microsoft.com/office/drawing/2017/model3d" xmlns:o="urn:schemas-microsoft-com:office:office" xmlns:r="http://schemas.openxmlformats.org/officeDocument/2006/relationships" xmlns:m="http://schemas.openxmlformats.org/officeDocument/2006/math" xmlns:v="urn:schemas-microsoft-com:vml" xmlns:wp14="http://schemas.microsoft.com/office/word/2010/wordprocessingDrawing" xmlns:wp="http://schemas.openxmlformats.org/drawingml/2006/wordprocessingDrawing" xmlns:w10="urn:schemas-microsoft-com:office:word" xmlns:w="http://schemas.openxmlformats.org/wordprocessingml/2006/main" xmlns:w14="http://schemas.microsoft.com/office/word/2010/wordml" xmlns:w15="http://schemas.microsoft.com/office/word/2012/wordml" xmlns:w16cid="http://schemas.microsoft.com/office/word/2016/wordml/cid" xmlns:w16se="http://schemas.microsoft.com/office/word/2015/wordml/symex" xmlns:wpg="http://schemas.microsoft.com/office/word/2010/wordprocessingGroup" xmlns:wpi="http://schemas.microsoft.com/office/word/2010/wordprocessingInk" xmlns:wne="http://schemas.microsoft.com/office/word/2006/wordml" xmlns:wps="http://schemas.microsoft.com/office/word/2010/wordprocessingShape" mc:Ignorable="w14 w15 w16se w16cid wp14">
+<w:hdr xmlns:wpc="http://schemas.microsoft.com/office/word/2010/wordprocessingCanvas" xmlns:cx="http://schemas.microsoft.com/office/drawing/2014/chartex" xmlns:cx1="http://schemas.microsoft.com/office/drawing/2015/9/8/chartex" xmlns:cx2="http://schemas.microsoft.com/office/drawing/2015/10/21/chartex" xmlns:cx3="http://schemas.microsoft.com/office/drawing/2016/5/9/chartex" xmlns:cx4="http://schemas.microsoft.com/office/drawing/2016/5/10/chartex" xmlns:cx5="http://schemas.microsoft.com/office/drawing/2016/5/11/chartex" xmlns:cx6="http://schemas.microsoft.com/office/drawing/2016/5/12/chartex" xmlns:cx7="http://schemas.microsoft.com/office/drawing/2016/5/13/chartex" xmlns:cx8="http://schemas.microsoft.com/office/drawing/2016/5/14/chartex" xmlns:mc="http://schemas.openxmlformats.org/markup-compatibility/2006" xmlns:aink="http://schemas.microsoft.com/office/drawing/2016/ink" xmlns:am3d="http://schemas.microsoft.com/office/drawing/2017/model3d" xmlns:o="urn:schemas-microsoft-com:office:office" xmlns:r="http://schemas.openxmlformats.org/officeDocument/2006/relationships" xmlns:m="http://schemas.openxmlformats.org/officeDocument/2006/math" xmlns:v="urn:schemas-microsoft-com:vml" xmlns:wp14="http://schemas.microsoft.com/office/word/2010/wordprocessingDrawing" xmlns:wp="http://schemas.openxmlformats.org/drawingml/2006/wordprocessingDrawing" xmlns:w10="urn:schemas-microsoft-com:office:word" xmlns:w="http://schemas.openxmlformats.org/wordprocessingml/2006/main" xmlns:w14="http://schemas.microsoft.com/office/word/2010/wordml" xmlns:w15="http://schemas.microsoft.com/office/word/2012/wordml" xmlns:w16cex="http://schemas.microsoft.com/office/word/2018/wordml/cex" xmlns:w16cid="http://schemas.microsoft.com/office/word/2016/wordml/cid" xmlns:w16="http://schemas.microsoft.com/office/word/2018/wordml" xmlns:w16se="http://schemas.microsoft.com/office/word/2015/wordml/symex" xmlns:wpg="http://schemas.microsoft.com/office/word/2010/wordprocessingGroup" xmlns:wpi="http://schemas.microsoft.com/office/word/2010/wordprocessingInk" xmlns:wne="http://schemas.microsoft.com/office/word/2006/wordml" xmlns:wps="http://schemas.microsoft.com/office/word/2010/wordprocessingShape" mc:Ignorable="w14 w15 w16se w16cid w16 w16cex wp14">
   <w:p>
     <w:pPr>
       <w:pStyle w:val="Koptekst"/>
@@ -20288,7 +20296,7 @@
 </file>
 
 <file path=word/numbering.xml><?xml version="1.0" encoding="utf-8"?>
-<w:numbering xmlns:wpc="http://schemas.microsoft.com/office/word/2010/wordprocessingCanvas" xmlns:cx="http://schemas.microsoft.com/office/drawing/2014/chartex" xmlns:cx1="http://schemas.microsoft.com/office/drawing/2015/9/8/chartex" xmlns:cx2="http://schemas.microsoft.com/office/drawing/2015/10/21/chartex" xmlns:cx3="http://schemas.microsoft.com/office/drawing/2016/5/9/chartex" xmlns:cx4="http://schemas.microsoft.com/office/drawing/2016/5/10/chartex" xmlns:cx5="http://schemas.microsoft.com/office/drawing/2016/5/11/chartex" xmlns:cx6="http://schemas.microsoft.com/office/drawing/2016/5/12/chartex" xmlns:cx7="http://schemas.microsoft.com/office/drawing/2016/5/13/chartex" xmlns:cx8="http://schemas.microsoft.com/office/drawing/2016/5/14/chartex" xmlns:mc="http://schemas.openxmlformats.org/markup-compatibility/2006" xmlns:aink="http://schemas.microsoft.com/office/drawing/2016/ink" xmlns:am3d="http://schemas.microsoft.com/office/drawing/2017/model3d" xmlns:o="urn:schemas-microsoft-com:office:office" xmlns:r="http://schemas.openxmlformats.org/officeDocument/2006/relationships" xmlns:m="http://schemas.openxmlformats.org/officeDocument/2006/math" xmlns:v="urn:schemas-microsoft-com:vml" xmlns:wp14="http://schemas.microsoft.com/office/word/2010/wordprocessingDrawing" xmlns:wp="http://schemas.openxmlformats.org/drawingml/2006/wordprocessingDrawing" xmlns:w10="urn:schemas-microsoft-com:office:word" xmlns:w="http://schemas.openxmlformats.org/wordprocessingml/2006/main" xmlns:w14="http://schemas.microsoft.com/office/word/2010/wordml" xmlns:w15="http://schemas.microsoft.com/office/word/2012/wordml" xmlns:w16cid="http://schemas.microsoft.com/office/word/2016/wordml/cid" xmlns:w16se="http://schemas.microsoft.com/office/word/2015/wordml/symex" xmlns:wpg="http://schemas.microsoft.com/office/word/2010/wordprocessingGroup" xmlns:wpi="http://schemas.microsoft.com/office/word/2010/wordprocessingInk" xmlns:wne="http://schemas.microsoft.com/office/word/2006/wordml" xmlns:wps="http://schemas.microsoft.com/office/word/2010/wordprocessingShape" mc:Ignorable="w14 w15 w16se w16cid wp14">
+<w:numbering xmlns:wpc="http://schemas.microsoft.com/office/word/2010/wordprocessingCanvas" xmlns:cx="http://schemas.microsoft.com/office/drawing/2014/chartex" xmlns:cx1="http://schemas.microsoft.com/office/drawing/2015/9/8/chartex" xmlns:cx2="http://schemas.microsoft.com/office/drawing/2015/10/21/chartex" xmlns:cx3="http://schemas.microsoft.com/office/drawing/2016/5/9/chartex" xmlns:cx4="http://schemas.microsoft.com/office/drawing/2016/5/10/chartex" xmlns:cx5="http://schemas.microsoft.com/office/drawing/2016/5/11/chartex" xmlns:cx6="http://schemas.microsoft.com/office/drawing/2016/5/12/chartex" xmlns:cx7="http://schemas.microsoft.com/office/drawing/2016/5/13/chartex" xmlns:cx8="http://schemas.microsoft.com/office/drawing/2016/5/14/chartex" xmlns:mc="http://schemas.openxmlformats.org/markup-compatibility/2006" xmlns:aink="http://schemas.microsoft.com/office/drawing/2016/ink" xmlns:am3d="http://schemas.microsoft.com/office/drawing/2017/model3d" xmlns:o="urn:schemas-microsoft-com:office:office" xmlns:r="http://schemas.openxmlformats.org/officeDocument/2006/relationships" xmlns:m="http://schemas.openxmlformats.org/officeDocument/2006/math" xmlns:v="urn:schemas-microsoft-com:vml" xmlns:wp14="http://schemas.microsoft.com/office/word/2010/wordprocessingDrawing" xmlns:wp="http://schemas.openxmlformats.org/drawingml/2006/wordprocessingDrawing" xmlns:w10="urn:schemas-microsoft-com:office:word" xmlns:w="http://schemas.openxmlformats.org/wordprocessingml/2006/main" xmlns:w14="http://schemas.microsoft.com/office/word/2010/wordml" xmlns:w15="http://schemas.microsoft.com/office/word/2012/wordml" xmlns:w16cex="http://schemas.microsoft.com/office/word/2018/wordml/cex" xmlns:w16cid="http://schemas.microsoft.com/office/word/2016/wordml/cid" xmlns:w16="http://schemas.microsoft.com/office/word/2018/wordml" xmlns:w16se="http://schemas.microsoft.com/office/word/2015/wordml/symex" xmlns:wpg="http://schemas.microsoft.com/office/word/2010/wordprocessingGroup" xmlns:wpi="http://schemas.microsoft.com/office/word/2010/wordprocessingInk" xmlns:wne="http://schemas.microsoft.com/office/word/2006/wordml" xmlns:wps="http://schemas.microsoft.com/office/word/2010/wordprocessingShape" mc:Ignorable="w14 w15 w16se w16cid w16 w16cex wp14">
   <w:abstractNum w:abstractNumId="0" w15:restartNumberingAfterBreak="0">
     <w:nsid w:val="FFFFFF7C"/>
     <w:multiLevelType w:val="singleLevel"/>
@@ -20973,7 +20981,7 @@
 </file>
 
 <file path=word/people.xml><?xml version="1.0" encoding="utf-8"?>
-<w15:people xmlns:wpc="http://schemas.microsoft.com/office/word/2010/wordprocessingCanvas" xmlns:cx="http://schemas.microsoft.com/office/drawing/2014/chartex" xmlns:cx1="http://schemas.microsoft.com/office/drawing/2015/9/8/chartex" xmlns:cx2="http://schemas.microsoft.com/office/drawing/2015/10/21/chartex" xmlns:cx3="http://schemas.microsoft.com/office/drawing/2016/5/9/chartex" xmlns:cx4="http://schemas.microsoft.com/office/drawing/2016/5/10/chartex" xmlns:cx5="http://schemas.microsoft.com/office/drawing/2016/5/11/chartex" xmlns:cx6="http://schemas.microsoft.com/office/drawing/2016/5/12/chartex" xmlns:cx7="http://schemas.microsoft.com/office/drawing/2016/5/13/chartex" xmlns:cx8="http://schemas.microsoft.com/office/drawing/2016/5/14/chartex" xmlns:mc="http://schemas.openxmlformats.org/markup-compatibility/2006" xmlns:aink="http://schemas.microsoft.com/office/drawing/2016/ink" xmlns:am3d="http://schemas.microsoft.com/office/drawing/2017/model3d" xmlns:o="urn:schemas-microsoft-com:office:office" xmlns:r="http://schemas.openxmlformats.org/officeDocument/2006/relationships" xmlns:m="http://schemas.openxmlformats.org/officeDocument/2006/math" xmlns:v="urn:schemas-microsoft-com:vml" xmlns:wp14="http://schemas.microsoft.com/office/word/2010/wordprocessingDrawing" xmlns:wp="http://schemas.openxmlformats.org/drawingml/2006/wordprocessingDrawing" xmlns:w10="urn:schemas-microsoft-com:office:word" xmlns:w="http://schemas.openxmlformats.org/wordprocessingml/2006/main" xmlns:w14="http://schemas.microsoft.com/office/word/2010/wordml" xmlns:w15="http://schemas.microsoft.com/office/word/2012/wordml" xmlns:w16cid="http://schemas.microsoft.com/office/word/2016/wordml/cid" xmlns:w16se="http://schemas.microsoft.com/office/word/2015/wordml/symex" xmlns:wpg="http://schemas.microsoft.com/office/word/2010/wordprocessingGroup" xmlns:wpi="http://schemas.microsoft.com/office/word/2010/wordprocessingInk" xmlns:wne="http://schemas.microsoft.com/office/word/2006/wordml" xmlns:wps="http://schemas.microsoft.com/office/word/2010/wordprocessingShape" mc:Ignorable="w14 w15 w16se w16cid wp14">
+<w15:people xmlns:wpc="http://schemas.microsoft.com/office/word/2010/wordprocessingCanvas" xmlns:cx="http://schemas.microsoft.com/office/drawing/2014/chartex" xmlns:cx1="http://schemas.microsoft.com/office/drawing/2015/9/8/chartex" xmlns:cx2="http://schemas.microsoft.com/office/drawing/2015/10/21/chartex" xmlns:cx3="http://schemas.microsoft.com/office/drawing/2016/5/9/chartex" xmlns:cx4="http://schemas.microsoft.com/office/drawing/2016/5/10/chartex" xmlns:cx5="http://schemas.microsoft.com/office/drawing/2016/5/11/chartex" xmlns:cx6="http://schemas.microsoft.com/office/drawing/2016/5/12/chartex" xmlns:cx7="http://schemas.microsoft.com/office/drawing/2016/5/13/chartex" xmlns:cx8="http://schemas.microsoft.com/office/drawing/2016/5/14/chartex" xmlns:mc="http://schemas.openxmlformats.org/markup-compatibility/2006" xmlns:aink="http://schemas.microsoft.com/office/drawing/2016/ink" xmlns:am3d="http://schemas.microsoft.com/office/drawing/2017/model3d" xmlns:o="urn:schemas-microsoft-com:office:office" xmlns:r="http://schemas.openxmlformats.org/officeDocument/2006/relationships" xmlns:m="http://schemas.openxmlformats.org/officeDocument/2006/math" xmlns:v="urn:schemas-microsoft-com:vml" xmlns:wp14="http://schemas.microsoft.com/office/word/2010/wordprocessingDrawing" xmlns:wp="http://schemas.openxmlformats.org/drawingml/2006/wordprocessingDrawing" xmlns:w10="urn:schemas-microsoft-com:office:word" xmlns:w="http://schemas.openxmlformats.org/wordprocessingml/2006/main" xmlns:w14="http://schemas.microsoft.com/office/word/2010/wordml" xmlns:w15="http://schemas.microsoft.com/office/word/2012/wordml" xmlns:w16cex="http://schemas.microsoft.com/office/word/2018/wordml/cex" xmlns:w16cid="http://schemas.microsoft.com/office/word/2016/wordml/cid" xmlns:w16="http://schemas.microsoft.com/office/word/2018/wordml" xmlns:w16se="http://schemas.microsoft.com/office/word/2015/wordml/symex" xmlns:wpg="http://schemas.microsoft.com/office/word/2010/wordprocessingGroup" xmlns:wpi="http://schemas.microsoft.com/office/word/2010/wordprocessingInk" xmlns:wne="http://schemas.microsoft.com/office/word/2006/wordml" xmlns:wps="http://schemas.microsoft.com/office/word/2010/wordprocessingShape" mc:Ignorable="w14 w15 w16se w16cid w16 w16cex wp14">
   <w15:person w15:author="Gerard Wolbers [2]">
     <w15:presenceInfo w15:providerId="AD" w15:userId="S::G.Wolbers@geonovum.nl::9b62da66-e714-4b75-985b-36491547766f"/>
   </w15:person>
@@ -20981,7 +20989,7 @@
 </file>
 
 <file path=word/styles.xml><?xml version="1.0" encoding="utf-8"?>
-<w:styles xmlns:mc="http://schemas.openxmlformats.org/markup-compatibility/2006" xmlns:r="http://schemas.openxmlformats.org/officeDocument/2006/relationships" xmlns:w="http://schemas.openxmlformats.org/wordprocessingml/2006/main" xmlns:w14="http://schemas.microsoft.com/office/word/2010/wordml" xmlns:w15="http://schemas.microsoft.com/office/word/2012/wordml" xmlns:w16cid="http://schemas.microsoft.com/office/word/2016/wordml/cid" xmlns:w16se="http://schemas.microsoft.com/office/word/2015/wordml/symex" mc:Ignorable="w14 w15 w16se w16cid">
+<w:styles xmlns:mc="http://schemas.openxmlformats.org/markup-compatibility/2006" xmlns:r="http://schemas.openxmlformats.org/officeDocument/2006/relationships" xmlns:w="http://schemas.openxmlformats.org/wordprocessingml/2006/main" xmlns:w14="http://schemas.microsoft.com/office/word/2010/wordml" xmlns:w15="http://schemas.microsoft.com/office/word/2012/wordml" xmlns:w16cex="http://schemas.microsoft.com/office/word/2018/wordml/cex" xmlns:w16cid="http://schemas.microsoft.com/office/word/2016/wordml/cid" xmlns:w16="http://schemas.microsoft.com/office/word/2018/wordml" xmlns:w16se="http://schemas.microsoft.com/office/word/2015/wordml/symex" mc:Ignorable="w14 w15 w16se w16cid w16 w16cex">
   <w:docDefaults>
     <w:rPrDefault>
       <w:rPr>
@@ -21377,7 +21385,7 @@
   </w:latentStyles>
   <w:style w:type="paragraph" w:default="1" w:styleId="Standaard">
     <w:name w:val="Normal"/>
-    <w:rsid w:val="00C8304D"/>
+    <w:rsid w:val="00115D64"/>
     <w:pPr>
       <w:spacing w:after="0" w:line="280" w:lineRule="atLeast"/>
     </w:pPr>
@@ -21392,7 +21400,7 @@
     <w:basedOn w:val="Standaard"/>
     <w:next w:val="Standaard"/>
     <w:qFormat/>
-    <w:rsid w:val="00C8304D"/>
+    <w:rsid w:val="00115D64"/>
     <w:pPr>
       <w:keepNext/>
       <w:keepLines/>
@@ -21417,7 +21425,7 @@
     <w:autoRedefine/>
     <w:unhideWhenUsed/>
     <w:qFormat/>
-    <w:rsid w:val="00C8304D"/>
+    <w:rsid w:val="00115D64"/>
     <w:pPr>
       <w:keepNext/>
       <w:keepLines/>
@@ -21448,7 +21456,7 @@
     <w:next w:val="Standaard"/>
     <w:unhideWhenUsed/>
     <w:qFormat/>
-    <w:rsid w:val="00C8304D"/>
+    <w:rsid w:val="00115D64"/>
     <w:pPr>
       <w:keepNext/>
       <w:keepLines/>
@@ -21476,7 +21484,7 @@
     <w:uiPriority w:val="9"/>
     <w:unhideWhenUsed/>
     <w:qFormat/>
-    <w:rsid w:val="00C8304D"/>
+    <w:rsid w:val="00115D64"/>
     <w:pPr>
       <w:keepNext/>
       <w:keepLines/>
@@ -21501,7 +21509,7 @@
     <w:uiPriority w:val="9"/>
     <w:unhideWhenUsed/>
     <w:qFormat/>
-    <w:rsid w:val="00C8304D"/>
+    <w:rsid w:val="00115D64"/>
     <w:pPr>
       <w:keepNext/>
       <w:keepLines/>
@@ -21524,7 +21532,7 @@
     <w:uiPriority w:val="9"/>
     <w:unhideWhenUsed/>
     <w:qFormat/>
-    <w:rsid w:val="00C8304D"/>
+    <w:rsid w:val="00115D64"/>
     <w:pPr>
       <w:keepNext/>
       <w:keepLines/>
@@ -21548,7 +21556,7 @@
     <w:uiPriority w:val="9"/>
     <w:semiHidden/>
     <w:unhideWhenUsed/>
-    <w:rsid w:val="00C8304D"/>
+    <w:rsid w:val="00115D64"/>
     <w:pPr>
       <w:keepNext/>
       <w:keepLines/>
@@ -21556,10 +21564,9 @@
       <w:outlineLvl w:val="6"/>
     </w:pPr>
     <w:rPr>
-      <w:rFonts w:asciiTheme="majorHAnsi" w:eastAsiaTheme="majorEastAsia" w:hAnsiTheme="majorHAnsi" w:cstheme="majorBidi"/>
+      <w:rFonts w:eastAsiaTheme="majorEastAsia" w:cstheme="majorBidi"/>
       <w:i/>
       <w:iCs/>
-      <w:color w:val="404040" w:themeColor="text1" w:themeTint="BF"/>
     </w:rPr>
   </w:style>
   <w:style w:type="paragraph" w:styleId="Kop8">
@@ -21569,7 +21576,7 @@
     <w:uiPriority w:val="9"/>
     <w:semiHidden/>
     <w:unhideWhenUsed/>
-    <w:rsid w:val="00C8304D"/>
+    <w:rsid w:val="00115D64"/>
     <w:pPr>
       <w:keepNext/>
       <w:keepLines/>
@@ -21577,9 +21584,8 @@
       <w:outlineLvl w:val="7"/>
     </w:pPr>
     <w:rPr>
-      <w:rFonts w:asciiTheme="majorHAnsi" w:eastAsiaTheme="majorEastAsia" w:hAnsiTheme="majorHAnsi" w:cstheme="majorBidi"/>
-      <w:color w:val="404040" w:themeColor="text1" w:themeTint="BF"/>
-      <w:szCs w:val="20"/>
+      <w:rFonts w:eastAsiaTheme="majorEastAsia" w:cstheme="majorBidi"/>
+      <w:iCs/>
     </w:rPr>
   </w:style>
   <w:style w:type="paragraph" w:styleId="Kop9">
@@ -21589,7 +21595,7 @@
     <w:uiPriority w:val="9"/>
     <w:semiHidden/>
     <w:unhideWhenUsed/>
-    <w:rsid w:val="00C8304D"/>
+    <w:rsid w:val="00115D64"/>
     <w:pPr>
       <w:keepNext/>
       <w:keepLines/>
@@ -21597,11 +21603,8 @@
       <w:outlineLvl w:val="8"/>
     </w:pPr>
     <w:rPr>
-      <w:rFonts w:asciiTheme="majorHAnsi" w:eastAsiaTheme="majorEastAsia" w:hAnsiTheme="majorHAnsi" w:cstheme="majorBidi"/>
-      <w:i/>
+      <w:rFonts w:eastAsiaTheme="majorEastAsia" w:cstheme="majorBidi"/>
       <w:iCs/>
-      <w:color w:val="404040" w:themeColor="text1" w:themeTint="BF"/>
-      <w:szCs w:val="20"/>
     </w:rPr>
   </w:style>
   <w:style w:type="character" w:default="1" w:styleId="Standaardalinea-lettertype">
@@ -21609,7 +21612,7 @@
     <w:uiPriority w:val="1"/>
     <w:semiHidden/>
     <w:unhideWhenUsed/>
-    <w:rsid w:val="00C8304D"/>
+    <w:rsid w:val="00115D64"/>
   </w:style>
   <w:style w:type="table" w:default="1" w:styleId="Standaardtabel">
     <w:name w:val="Normal Table"/>
@@ -21631,7 +21634,7 @@
     <w:uiPriority w:val="99"/>
     <w:semiHidden/>
     <w:unhideWhenUsed/>
-    <w:rsid w:val="00C8304D"/>
+    <w:rsid w:val="00115D64"/>
   </w:style>
   <w:style w:type="paragraph" w:styleId="Ballontekst">
     <w:name w:val="Balloon Text"/>
@@ -21640,7 +21643,7 @@
     <w:uiPriority w:val="99"/>
     <w:semiHidden/>
     <w:unhideWhenUsed/>
-    <w:rsid w:val="00C8304D"/>
+    <w:rsid w:val="00115D64"/>
     <w:rPr>
       <w:rFonts w:cs="Tahoma"/>
       <w:sz w:val="16"/>
@@ -21653,7 +21656,7 @@
     <w:link w:val="Ballontekst"/>
     <w:uiPriority w:val="99"/>
     <w:semiHidden/>
-    <w:rsid w:val="00C8304D"/>
+    <w:rsid w:val="00115D64"/>
     <w:rPr>
       <w:rFonts w:ascii="Tahoma" w:hAnsi="Tahoma" w:cs="Tahoma"/>
       <w:sz w:val="16"/>
@@ -21666,7 +21669,7 @@
     <w:uiPriority w:val="99"/>
     <w:semiHidden/>
     <w:unhideWhenUsed/>
-    <w:rsid w:val="00C8304D"/>
+    <w:rsid w:val="00115D64"/>
     <w:pPr>
       <w:numPr>
         <w:numId w:val="1"/>
@@ -21679,7 +21682,7 @@
     <w:uiPriority w:val="99"/>
     <w:semiHidden/>
     <w:unhideWhenUsed/>
-    <w:rsid w:val="00C8304D"/>
+    <w:rsid w:val="00115D64"/>
     <w:pPr>
       <w:numPr>
         <w:numId w:val="2"/>
@@ -21692,7 +21695,7 @@
     <w:uiPriority w:val="99"/>
     <w:semiHidden/>
     <w:unhideWhenUsed/>
-    <w:rsid w:val="00C8304D"/>
+    <w:rsid w:val="00115D64"/>
     <w:pPr>
       <w:spacing w:after="0" w:line="280" w:lineRule="exact"/>
     </w:pPr>
@@ -21803,7 +21806,7 @@
     <w:uiPriority w:val="99"/>
     <w:semiHidden/>
     <w:unhideWhenUsed/>
-    <w:rsid w:val="00C8304D"/>
+    <w:rsid w:val="00115D64"/>
     <w:pPr>
       <w:spacing w:after="0" w:line="280" w:lineRule="exact"/>
     </w:pPr>
@@ -21879,7 +21882,7 @@
     <w:uiPriority w:val="99"/>
     <w:semiHidden/>
     <w:unhideWhenUsed/>
-    <w:rsid w:val="00C8304D"/>
+    <w:rsid w:val="00115D64"/>
     <w:pPr>
       <w:spacing w:after="0" w:line="280" w:lineRule="exact"/>
     </w:pPr>
@@ -21973,7 +21976,7 @@
     <w:uiPriority w:val="99"/>
     <w:semiHidden/>
     <w:unhideWhenUsed/>
-    <w:rsid w:val="00C8304D"/>
+    <w:rsid w:val="00115D64"/>
   </w:style>
   <w:style w:type="character" w:customStyle="1" w:styleId="AanhefChar">
     <w:name w:val="Aanhef Char"/>
@@ -21981,7 +21984,7 @@
     <w:link w:val="Aanhef"/>
     <w:uiPriority w:val="99"/>
     <w:semiHidden/>
-    <w:rsid w:val="00C8304D"/>
+    <w:rsid w:val="00115D64"/>
     <w:rPr>
       <w:rFonts w:ascii="Tahoma" w:hAnsi="Tahoma"/>
       <w:sz w:val="20"/>
@@ -21993,7 +21996,7 @@
     <w:uiPriority w:val="99"/>
     <w:semiHidden/>
     <w:unhideWhenUsed/>
-    <w:rsid w:val="00C8304D"/>
+    <w:rsid w:val="00115D64"/>
     <w:pPr>
       <w:framePr w:w="7920" w:h="1980" w:hRule="exact" w:hSpace="141" w:wrap="auto" w:hAnchor="page" w:xAlign="center" w:yAlign="bottom"/>
       <w:spacing w:line="240" w:lineRule="auto"/>
@@ -22012,7 +22015,7 @@
     <w:uiPriority w:val="99"/>
     <w:semiHidden/>
     <w:unhideWhenUsed/>
-    <w:rsid w:val="00C8304D"/>
+    <w:rsid w:val="00115D64"/>
     <w:pPr>
       <w:spacing w:line="240" w:lineRule="auto"/>
       <w:ind w:left="4252"/>
@@ -22024,7 +22027,7 @@
     <w:link w:val="Afsluiting"/>
     <w:uiPriority w:val="99"/>
     <w:semiHidden/>
-    <w:rsid w:val="00C8304D"/>
+    <w:rsid w:val="00115D64"/>
     <w:rPr>
       <w:rFonts w:ascii="Tahoma" w:hAnsi="Tahoma"/>
       <w:sz w:val="20"/>
@@ -22036,7 +22039,7 @@
     <w:uiPriority w:val="99"/>
     <w:semiHidden/>
     <w:unhideWhenUsed/>
-    <w:rsid w:val="00C8304D"/>
+    <w:rsid w:val="00115D64"/>
     <w:pPr>
       <w:spacing w:line="240" w:lineRule="auto"/>
     </w:pPr>
@@ -22051,7 +22054,7 @@
     <w:uiPriority w:val="99"/>
     <w:semiHidden/>
     <w:unhideWhenUsed/>
-    <w:rsid w:val="00C8304D"/>
+    <w:rsid w:val="00115D64"/>
     <w:pPr>
       <w:numPr>
         <w:numId w:val="3"/>
@@ -22065,7 +22068,7 @@
     <w:uiPriority w:val="99"/>
     <w:semiHidden/>
     <w:unhideWhenUsed/>
-    <w:rsid w:val="00C8304D"/>
+    <w:rsid w:val="00115D64"/>
     <w:pPr>
       <w:pBdr>
         <w:top w:val="single" w:sz="6" w:space="1" w:color="auto"/>
@@ -22089,7 +22092,7 @@
     <w:link w:val="Berichtkop"/>
     <w:uiPriority w:val="99"/>
     <w:semiHidden/>
-    <w:rsid w:val="00C8304D"/>
+    <w:rsid w:val="00115D64"/>
     <w:rPr>
       <w:rFonts w:asciiTheme="majorHAnsi" w:eastAsiaTheme="majorEastAsia" w:hAnsiTheme="majorHAnsi" w:cstheme="majorBidi"/>
       <w:sz w:val="24"/>
@@ -22104,16 +22107,15 @@
     <w:uiPriority w:val="37"/>
     <w:semiHidden/>
     <w:unhideWhenUsed/>
-    <w:rsid w:val="00C8304D"/>
+    <w:rsid w:val="00115D64"/>
   </w:style>
   <w:style w:type="paragraph" w:styleId="Bijschrift">
     <w:name w:val="caption"/>
     <w:basedOn w:val="Standaard"/>
     <w:next w:val="Standaard"/>
-    <w:rsid w:val="00C8304D"/>
+    <w:rsid w:val="00115D64"/>
     <w:pPr>
       <w:spacing w:before="140" w:after="280"/>
-      <w:ind w:hanging="1701"/>
     </w:pPr>
     <w:rPr>
       <w:bCs/>
@@ -22127,7 +22129,7 @@
     <w:uiPriority w:val="99"/>
     <w:semiHidden/>
     <w:unhideWhenUsed/>
-    <w:rsid w:val="00C8304D"/>
+    <w:rsid w:val="00115D64"/>
     <w:pPr>
       <w:pBdr>
         <w:top w:val="single" w:sz="2" w:space="10" w:color="4F81BD" w:themeColor="accent1" w:frame="1"/>
@@ -22151,7 +22153,7 @@
     <w:uiPriority w:val="99"/>
     <w:semiHidden/>
     <w:unhideWhenUsed/>
-    <w:rsid w:val="00C8304D"/>
+    <w:rsid w:val="00115D64"/>
     <w:pPr>
       <w:ind w:left="200" w:hanging="200"/>
     </w:pPr>
@@ -22164,7 +22166,7 @@
     <w:uiPriority w:val="99"/>
     <w:semiHidden/>
     <w:unhideWhenUsed/>
-    <w:rsid w:val="00C8304D"/>
+    <w:rsid w:val="00115D64"/>
   </w:style>
   <w:style w:type="character" w:customStyle="1" w:styleId="DatumChar">
     <w:name w:val="Datum Char"/>
@@ -22172,7 +22174,7 @@
     <w:link w:val="Datum"/>
     <w:uiPriority w:val="99"/>
     <w:semiHidden/>
-    <w:rsid w:val="00C8304D"/>
+    <w:rsid w:val="00115D64"/>
     <w:rPr>
       <w:rFonts w:ascii="Tahoma" w:hAnsi="Tahoma"/>
       <w:sz w:val="20"/>
@@ -22185,7 +22187,7 @@
     <w:uiPriority w:val="99"/>
     <w:semiHidden/>
     <w:unhideWhenUsed/>
-    <w:rsid w:val="00C8304D"/>
+    <w:rsid w:val="00115D64"/>
     <w:pPr>
       <w:spacing w:line="240" w:lineRule="auto"/>
     </w:pPr>
@@ -22201,7 +22203,7 @@
     <w:link w:val="Documentstructuur"/>
     <w:uiPriority w:val="99"/>
     <w:semiHidden/>
-    <w:rsid w:val="00C8304D"/>
+    <w:rsid w:val="00115D64"/>
     <w:rPr>
       <w:rFonts w:ascii="Tahoma" w:hAnsi="Tahoma" w:cs="Tahoma"/>
       <w:sz w:val="16"/>
@@ -22212,7 +22214,7 @@
     <w:name w:val="Dark List"/>
     <w:basedOn w:val="Standaardtabel"/>
     <w:uiPriority w:val="70"/>
-    <w:rsid w:val="00C8304D"/>
+    <w:rsid w:val="00115D64"/>
     <w:pPr>
       <w:spacing w:after="0" w:line="240" w:lineRule="auto"/>
     </w:pPr>
@@ -22319,7 +22321,7 @@
     <w:name w:val="Dark List Accent 1"/>
     <w:basedOn w:val="Standaardtabel"/>
     <w:uiPriority w:val="70"/>
-    <w:rsid w:val="00C8304D"/>
+    <w:rsid w:val="00115D64"/>
     <w:pPr>
       <w:spacing w:after="0" w:line="240" w:lineRule="auto"/>
     </w:pPr>
@@ -22426,7 +22428,7 @@
     <w:name w:val="Dark List Accent 2"/>
     <w:basedOn w:val="Standaardtabel"/>
     <w:uiPriority w:val="70"/>
-    <w:rsid w:val="00C8304D"/>
+    <w:rsid w:val="00115D64"/>
     <w:pPr>
       <w:spacing w:after="0" w:line="240" w:lineRule="auto"/>
     </w:pPr>
@@ -22533,7 +22535,7 @@
     <w:name w:val="Dark List Accent 3"/>
     <w:basedOn w:val="Standaardtabel"/>
     <w:uiPriority w:val="70"/>
-    <w:rsid w:val="00C8304D"/>
+    <w:rsid w:val="00115D64"/>
     <w:pPr>
       <w:spacing w:after="0" w:line="240" w:lineRule="auto"/>
     </w:pPr>
@@ -22640,7 +22642,7 @@
     <w:name w:val="Dark List Accent 4"/>
     <w:basedOn w:val="Standaardtabel"/>
     <w:uiPriority w:val="70"/>
-    <w:rsid w:val="00C8304D"/>
+    <w:rsid w:val="00115D64"/>
     <w:pPr>
       <w:spacing w:after="0" w:line="240" w:lineRule="auto"/>
     </w:pPr>
@@ -22747,7 +22749,7 @@
     <w:name w:val="Dark List Accent 5"/>
     <w:basedOn w:val="Standaardtabel"/>
     <w:uiPriority w:val="70"/>
-    <w:rsid w:val="00C8304D"/>
+    <w:rsid w:val="00115D64"/>
     <w:pPr>
       <w:spacing w:after="0" w:line="240" w:lineRule="auto"/>
     </w:pPr>
@@ -22854,7 +22856,7 @@
     <w:name w:val="Dark List Accent 6"/>
     <w:basedOn w:val="Standaardtabel"/>
     <w:uiPriority w:val="70"/>
-    <w:rsid w:val="00C8304D"/>
+    <w:rsid w:val="00115D64"/>
     <w:pPr>
       <w:spacing w:after="0" w:line="240" w:lineRule="auto"/>
     </w:pPr>
@@ -22963,7 +22965,7 @@
     <w:uiPriority w:val="99"/>
     <w:semiHidden/>
     <w:unhideWhenUsed/>
-    <w:rsid w:val="00C8304D"/>
+    <w:rsid w:val="00115D64"/>
     <w:pPr>
       <w:spacing w:after="0" w:line="280" w:lineRule="exact"/>
     </w:pPr>
@@ -23003,7 +23005,7 @@
     <w:uiPriority w:val="99"/>
     <w:semiHidden/>
     <w:unhideWhenUsed/>
-    <w:rsid w:val="00C8304D"/>
+    <w:rsid w:val="00115D64"/>
     <w:pPr>
       <w:spacing w:after="0" w:line="280" w:lineRule="exact"/>
     </w:pPr>
@@ -23100,7 +23102,7 @@
     <w:uiPriority w:val="99"/>
     <w:semiHidden/>
     <w:unhideWhenUsed/>
-    <w:rsid w:val="00C8304D"/>
+    <w:rsid w:val="00115D64"/>
     <w:pPr>
       <w:spacing w:after="0" w:line="280" w:lineRule="exact"/>
     </w:pPr>
@@ -23137,7 +23139,7 @@
     <w:uiPriority w:val="99"/>
     <w:semiHidden/>
     <w:unhideWhenUsed/>
-    <w:rsid w:val="00C8304D"/>
+    <w:rsid w:val="00115D64"/>
     <w:pPr>
       <w:spacing w:after="0" w:line="280" w:lineRule="exact"/>
     </w:pPr>
@@ -23196,7 +23198,7 @@
     <w:uiPriority w:val="99"/>
     <w:semiHidden/>
     <w:unhideWhenUsed/>
-    <w:rsid w:val="00C8304D"/>
+    <w:rsid w:val="00115D64"/>
     <w:rPr>
       <w:vertAlign w:val="superscript"/>
     </w:rPr>
@@ -23208,7 +23210,7 @@
     <w:uiPriority w:val="99"/>
     <w:semiHidden/>
     <w:unhideWhenUsed/>
-    <w:rsid w:val="00C8304D"/>
+    <w:rsid w:val="00115D64"/>
     <w:pPr>
       <w:spacing w:line="240" w:lineRule="auto"/>
     </w:pPr>
@@ -23222,7 +23224,7 @@
     <w:link w:val="Eindnoottekst"/>
     <w:uiPriority w:val="99"/>
     <w:semiHidden/>
-    <w:rsid w:val="00C8304D"/>
+    <w:rsid w:val="00115D64"/>
     <w:rPr>
       <w:rFonts w:ascii="Tahoma" w:hAnsi="Tahoma"/>
       <w:sz w:val="20"/>
@@ -23235,7 +23237,7 @@
     <w:uiPriority w:val="99"/>
     <w:semiHidden/>
     <w:unhideWhenUsed/>
-    <w:rsid w:val="00C8304D"/>
+    <w:rsid w:val="00115D64"/>
     <w:pPr>
       <w:spacing w:after="0" w:line="280" w:lineRule="exact"/>
     </w:pPr>
@@ -23273,7 +23275,7 @@
     <w:uiPriority w:val="99"/>
     <w:semiHidden/>
     <w:unhideWhenUsed/>
-    <w:rsid w:val="00C8304D"/>
+    <w:rsid w:val="00115D64"/>
     <w:pPr>
       <w:spacing w:line="240" w:lineRule="auto"/>
     </w:pPr>
@@ -23284,7 +23286,7 @@
     <w:link w:val="E-mailhandtekening"/>
     <w:uiPriority w:val="99"/>
     <w:semiHidden/>
-    <w:rsid w:val="00C8304D"/>
+    <w:rsid w:val="00115D64"/>
     <w:rPr>
       <w:rFonts w:ascii="Tahoma" w:hAnsi="Tahoma"/>
       <w:sz w:val="20"/>
@@ -23294,7 +23296,7 @@
     <w:name w:val="Medium Grid 1"/>
     <w:basedOn w:val="Standaardtabel"/>
     <w:uiPriority w:val="67"/>
-    <w:rsid w:val="00C8304D"/>
+    <w:rsid w:val="00115D64"/>
     <w:pPr>
       <w:spacing w:after="0" w:line="240" w:lineRule="auto"/>
     </w:pPr>
@@ -23360,7 +23362,7 @@
     <w:name w:val="Medium Grid 1 Accent 1"/>
     <w:basedOn w:val="Standaardtabel"/>
     <w:uiPriority w:val="67"/>
-    <w:rsid w:val="00C8304D"/>
+    <w:rsid w:val="00115D64"/>
     <w:pPr>
       <w:spacing w:after="0" w:line="240" w:lineRule="auto"/>
     </w:pPr>
@@ -23426,7 +23428,7 @@
     <w:name w:val="Medium Grid 1 Accent 2"/>
     <w:basedOn w:val="Standaardtabel"/>
     <w:uiPriority w:val="67"/>
-    <w:rsid w:val="00C8304D"/>
+    <w:rsid w:val="00115D64"/>
     <w:pPr>
       <w:spacing w:after="0" w:line="240" w:lineRule="auto"/>
     </w:pPr>
@@ -23492,7 +23494,7 @@
     <w:name w:val="Medium Grid 1 Accent 3"/>
     <w:basedOn w:val="Standaardtabel"/>
     <w:uiPriority w:val="67"/>
-    <w:rsid w:val="00C8304D"/>
+    <w:rsid w:val="00115D64"/>
     <w:pPr>
       <w:spacing w:after="0" w:line="240" w:lineRule="auto"/>
     </w:pPr>
@@ -23558,7 +23560,7 @@
     <w:name w:val="Medium Grid 1 Accent 4"/>
     <w:basedOn w:val="Standaardtabel"/>
     <w:uiPriority w:val="67"/>
-    <w:rsid w:val="00C8304D"/>
+    <w:rsid w:val="00115D64"/>
     <w:pPr>
       <w:spacing w:after="0" w:line="240" w:lineRule="auto"/>
     </w:pPr>
@@ -23624,7 +23626,7 @@
     <w:name w:val="Medium Grid 1 Accent 5"/>
     <w:basedOn w:val="Standaardtabel"/>
     <w:uiPriority w:val="67"/>
-    <w:rsid w:val="00C8304D"/>
+    <w:rsid w:val="00115D64"/>
     <w:pPr>
       <w:spacing w:after="0" w:line="240" w:lineRule="auto"/>
     </w:pPr>
@@ -23690,7 +23692,7 @@
     <w:name w:val="Medium Grid 1 Accent 6"/>
     <w:basedOn w:val="Standaardtabel"/>
     <w:uiPriority w:val="67"/>
-    <w:rsid w:val="00C8304D"/>
+    <w:rsid w:val="00115D64"/>
     <w:pPr>
       <w:spacing w:after="0" w:line="240" w:lineRule="auto"/>
     </w:pPr>
@@ -23756,7 +23758,7 @@
     <w:name w:val="Medium Grid 2"/>
     <w:basedOn w:val="Standaardtabel"/>
     <w:uiPriority w:val="68"/>
-    <w:rsid w:val="00C8304D"/>
+    <w:rsid w:val="00115D64"/>
     <w:pPr>
       <w:spacing w:after="0" w:line="240" w:lineRule="auto"/>
     </w:pPr>
@@ -23874,7 +23876,7 @@
     <w:name w:val="Medium Grid 2 Accent 1"/>
     <w:basedOn w:val="Standaardtabel"/>
     <w:uiPriority w:val="68"/>
-    <w:rsid w:val="00C8304D"/>
+    <w:rsid w:val="00115D64"/>
     <w:pPr>
       <w:spacing w:after="0" w:line="240" w:lineRule="auto"/>
     </w:pPr>
@@ -23992,7 +23994,7 @@
     <w:name w:val="Medium Grid 2 Accent 2"/>
     <w:basedOn w:val="Standaardtabel"/>
     <w:uiPriority w:val="68"/>
-    <w:rsid w:val="00C8304D"/>
+    <w:rsid w:val="00115D64"/>
     <w:pPr>
       <w:spacing w:after="0" w:line="240" w:lineRule="auto"/>
     </w:pPr>
@@ -24110,7 +24112,7 @@
     <w:name w:val="Medium Grid 2 Accent 3"/>
     <w:basedOn w:val="Standaardtabel"/>
     <w:uiPriority w:val="68"/>
-    <w:rsid w:val="00C8304D"/>
+    <w:rsid w:val="00115D64"/>
     <w:pPr>
       <w:spacing w:after="0" w:line="240" w:lineRule="auto"/>
     </w:pPr>
@@ -24228,7 +24230,7 @@
     <w:name w:val="Medium Grid 2 Accent 4"/>
     <w:basedOn w:val="Standaardtabel"/>
     <w:uiPriority w:val="68"/>
-    <w:rsid w:val="00C8304D"/>
+    <w:rsid w:val="00115D64"/>
     <w:pPr>
       <w:spacing w:after="0" w:line="240" w:lineRule="auto"/>
     </w:pPr>
@@ -24346,7 +24348,7 @@
     <w:name w:val="Medium Grid 2 Accent 5"/>
     <w:basedOn w:val="Standaardtabel"/>
     <w:uiPriority w:val="68"/>
-    <w:rsid w:val="00C8304D"/>
+    <w:rsid w:val="00115D64"/>
     <w:pPr>
       <w:spacing w:after="0" w:line="240" w:lineRule="auto"/>
     </w:pPr>
@@ -24464,7 +24466,7 @@
     <w:name w:val="Medium Grid 2 Accent 6"/>
     <w:basedOn w:val="Standaardtabel"/>
     <w:uiPriority w:val="68"/>
-    <w:rsid w:val="00C8304D"/>
+    <w:rsid w:val="00115D64"/>
     <w:pPr>
       <w:spacing w:after="0" w:line="240" w:lineRule="auto"/>
     </w:pPr>
@@ -24582,7 +24584,7 @@
     <w:name w:val="Medium Grid 3"/>
     <w:basedOn w:val="Standaardtabel"/>
     <w:uiPriority w:val="69"/>
-    <w:rsid w:val="00C8304D"/>
+    <w:rsid w:val="00115D64"/>
     <w:pPr>
       <w:spacing w:after="0" w:line="240" w:lineRule="auto"/>
     </w:pPr>
@@ -24716,7 +24718,7 @@
     <w:name w:val="Medium Grid 3 Accent 1"/>
     <w:basedOn w:val="Standaardtabel"/>
     <w:uiPriority w:val="69"/>
-    <w:rsid w:val="00C8304D"/>
+    <w:rsid w:val="00115D64"/>
     <w:pPr>
       <w:spacing w:after="0" w:line="240" w:lineRule="auto"/>
     </w:pPr>
@@ -24850,7 +24852,7 @@
     <w:name w:val="Medium Grid 3 Accent 2"/>
     <w:basedOn w:val="Standaardtabel"/>
     <w:uiPriority w:val="69"/>
-    <w:rsid w:val="00C8304D"/>
+    <w:rsid w:val="00115D64"/>
     <w:pPr>
       <w:spacing w:after="0" w:line="240" w:lineRule="auto"/>
     </w:pPr>
@@ -24984,7 +24986,7 @@
     <w:name w:val="Medium Grid 3 Accent 3"/>
     <w:basedOn w:val="Standaardtabel"/>
     <w:uiPriority w:val="69"/>
-    <w:rsid w:val="00C8304D"/>
+    <w:rsid w:val="00115D64"/>
     <w:pPr>
       <w:spacing w:after="0" w:line="240" w:lineRule="auto"/>
     </w:pPr>
@@ -25118,7 +25120,7 @@
     <w:name w:val="Medium Grid 3 Accent 4"/>
     <w:basedOn w:val="Standaardtabel"/>
     <w:uiPriority w:val="69"/>
-    <w:rsid w:val="00C8304D"/>
+    <w:rsid w:val="00115D64"/>
     <w:pPr>
       <w:spacing w:after="0" w:line="240" w:lineRule="auto"/>
     </w:pPr>
@@ -25252,7 +25254,7 @@
     <w:name w:val="Medium Grid 3 Accent 5"/>
     <w:basedOn w:val="Standaardtabel"/>
     <w:uiPriority w:val="69"/>
-    <w:rsid w:val="00C8304D"/>
+    <w:rsid w:val="00115D64"/>
     <w:pPr>
       <w:spacing w:after="0" w:line="240" w:lineRule="auto"/>
     </w:pPr>
@@ -25386,7 +25388,7 @@
     <w:name w:val="Medium Grid 3 Accent 6"/>
     <w:basedOn w:val="Standaardtabel"/>
     <w:uiPriority w:val="69"/>
-    <w:rsid w:val="00C8304D"/>
+    <w:rsid w:val="00115D64"/>
     <w:pPr>
       <w:spacing w:after="0" w:line="240" w:lineRule="auto"/>
     </w:pPr>
@@ -25520,7 +25522,7 @@
     <w:name w:val="Medium Shading 1"/>
     <w:basedOn w:val="Standaardtabel"/>
     <w:uiPriority w:val="63"/>
-    <w:rsid w:val="00C8304D"/>
+    <w:rsid w:val="00115D64"/>
     <w:pPr>
       <w:spacing w:after="0" w:line="240" w:lineRule="auto"/>
     </w:pPr>
@@ -25619,7 +25621,7 @@
     <w:name w:val="Medium Shading 1 Accent 1"/>
     <w:basedOn w:val="Standaardtabel"/>
     <w:uiPriority w:val="63"/>
-    <w:rsid w:val="00C8304D"/>
+    <w:rsid w:val="00115D64"/>
     <w:pPr>
       <w:spacing w:after="0" w:line="240" w:lineRule="auto"/>
     </w:pPr>
@@ -25718,7 +25720,7 @@
     <w:name w:val="Medium Shading 1 Accent 2"/>
     <w:basedOn w:val="Standaardtabel"/>
     <w:uiPriority w:val="63"/>
-    <w:rsid w:val="00C8304D"/>
+    <w:rsid w:val="00115D64"/>
     <w:pPr>
       <w:spacing w:after="0" w:line="240" w:lineRule="auto"/>
     </w:pPr>
@@ -25817,7 +25819,7 @@
     <w:name w:val="Medium Shading 1 Accent 3"/>
     <w:basedOn w:val="Standaardtabel"/>
     <w:uiPriority w:val="63"/>
-    <w:rsid w:val="00C8304D"/>
+    <w:rsid w:val="00115D64"/>
     <w:pPr>
       <w:spacing w:after="0" w:line="240" w:lineRule="auto"/>
     </w:pPr>
@@ -25916,7 +25918,7 @@
     <w:name w:val="Medium Shading 1 Accent 4"/>
     <w:basedOn w:val="Standaardtabel"/>
     <w:uiPriority w:val="63"/>
-    <w:rsid w:val="00C8304D"/>
+    <w:rsid w:val="00115D64"/>
     <w:pPr>
       <w:spacing w:after="0" w:line="240" w:lineRule="auto"/>
     </w:pPr>
@@ -26015,7 +26017,7 @@
     <w:name w:val="Medium Shading 1 Accent 5"/>
     <w:basedOn w:val="Standaardtabel"/>
     <w:uiPriority w:val="63"/>
-    <w:rsid w:val="00C8304D"/>
+    <w:rsid w:val="00115D64"/>
     <w:pPr>
       <w:spacing w:after="0" w:line="240" w:lineRule="auto"/>
     </w:pPr>
@@ -26114,7 +26116,7 @@
     <w:name w:val="Medium Shading 1 Accent 6"/>
     <w:basedOn w:val="Standaardtabel"/>
     <w:uiPriority w:val="63"/>
-    <w:rsid w:val="00C8304D"/>
+    <w:rsid w:val="00115D64"/>
     <w:pPr>
       <w:spacing w:after="0" w:line="240" w:lineRule="auto"/>
     </w:pPr>
@@ -26213,7 +26215,7 @@
     <w:name w:val="Medium Shading 2"/>
     <w:basedOn w:val="Standaardtabel"/>
     <w:uiPriority w:val="64"/>
-    <w:rsid w:val="00C8304D"/>
+    <w:rsid w:val="00115D64"/>
     <w:pPr>
       <w:spacing w:after="0" w:line="240" w:lineRule="auto"/>
     </w:pPr>
@@ -26355,7 +26357,7 @@
     <w:name w:val="Medium Shading 2 Accent 1"/>
     <w:basedOn w:val="Standaardtabel"/>
     <w:uiPriority w:val="64"/>
-    <w:rsid w:val="00C8304D"/>
+    <w:rsid w:val="00115D64"/>
     <w:pPr>
       <w:spacing w:after="0" w:line="240" w:lineRule="auto"/>
     </w:pPr>
@@ -26497,7 +26499,7 @@
     <w:name w:val="Medium Shading 2 Accent 2"/>
     <w:basedOn w:val="Standaardtabel"/>
     <w:uiPriority w:val="64"/>
-    <w:rsid w:val="00C8304D"/>
+    <w:rsid w:val="00115D64"/>
     <w:pPr>
       <w:spacing w:after="0" w:line="240" w:lineRule="auto"/>
     </w:pPr>
@@ -26639,7 +26641,7 @@
     <w:name w:val="Medium Shading 2 Accent 3"/>
     <w:basedOn w:val="Standaardtabel"/>
     <w:uiPriority w:val="64"/>
-    <w:rsid w:val="00C8304D"/>
+    <w:rsid w:val="00115D64"/>
     <w:pPr>
       <w:spacing w:after="0" w:line="240" w:lineRule="auto"/>
     </w:pPr>
@@ -26781,7 +26783,7 @@
     <w:name w:val="Medium Shading 2 Accent 4"/>
     <w:basedOn w:val="Standaardtabel"/>
     <w:uiPriority w:val="64"/>
-    <w:rsid w:val="00C8304D"/>
+    <w:rsid w:val="00115D64"/>
     <w:pPr>
       <w:spacing w:after="0" w:line="240" w:lineRule="auto"/>
     </w:pPr>
@@ -26923,7 +26925,7 @@
     <w:name w:val="Medium Shading 2 Accent 5"/>
     <w:basedOn w:val="Standaardtabel"/>
     <w:uiPriority w:val="64"/>
-    <w:rsid w:val="00C8304D"/>
+    <w:rsid w:val="00115D64"/>
     <w:pPr>
       <w:spacing w:after="0" w:line="240" w:lineRule="auto"/>
     </w:pPr>
@@ -27065,7 +27067,7 @@
     <w:name w:val="Medium Shading 2 Accent 6"/>
     <w:basedOn w:val="Standaardtabel"/>
     <w:uiPriority w:val="64"/>
-    <w:rsid w:val="00C8304D"/>
+    <w:rsid w:val="00115D64"/>
     <w:pPr>
       <w:spacing w:after="0" w:line="240" w:lineRule="auto"/>
     </w:pPr>
@@ -27207,7 +27209,7 @@
     <w:name w:val="Medium List 1"/>
     <w:basedOn w:val="Standaardtabel"/>
     <w:uiPriority w:val="65"/>
-    <w:rsid w:val="00C8304D"/>
+    <w:rsid w:val="00115D64"/>
     <w:pPr>
       <w:spacing w:after="0" w:line="240" w:lineRule="auto"/>
     </w:pPr>
@@ -27284,7 +27286,7 @@
     <w:name w:val="Medium List 1 Accent 1"/>
     <w:basedOn w:val="Standaardtabel"/>
     <w:uiPriority w:val="65"/>
-    <w:rsid w:val="00C8304D"/>
+    <w:rsid w:val="00115D64"/>
     <w:pPr>
       <w:spacing w:after="0" w:line="240" w:lineRule="auto"/>
     </w:pPr>
@@ -27361,7 +27363,7 @@
     <w:name w:val="Medium List 1 Accent 2"/>
     <w:basedOn w:val="Standaardtabel"/>
     <w:uiPriority w:val="65"/>
-    <w:rsid w:val="00C8304D"/>
+    <w:rsid w:val="00115D64"/>
     <w:pPr>
       <w:spacing w:after="0" w:line="240" w:lineRule="auto"/>
     </w:pPr>
@@ -27438,7 +27440,7 @@
     <w:name w:val="Medium List 1 Accent 3"/>
     <w:basedOn w:val="Standaardtabel"/>
     <w:uiPriority w:val="65"/>
-    <w:rsid w:val="00C8304D"/>
+    <w:rsid w:val="00115D64"/>
     <w:pPr>
       <w:spacing w:after="0" w:line="240" w:lineRule="auto"/>
     </w:pPr>
@@ -27515,7 +27517,7 @@
     <w:name w:val="Medium List 1 Accent 4"/>
     <w:basedOn w:val="Standaardtabel"/>
     <w:uiPriority w:val="65"/>
-    <w:rsid w:val="00C8304D"/>
+    <w:rsid w:val="00115D64"/>
     <w:pPr>
       <w:spacing w:after="0" w:line="240" w:lineRule="auto"/>
     </w:pPr>
@@ -27592,7 +27594,7 @@
     <w:name w:val="Medium List 1 Accent 5"/>
     <w:basedOn w:val="Standaardtabel"/>
     <w:uiPriority w:val="65"/>
-    <w:rsid w:val="00C8304D"/>
+    <w:rsid w:val="00115D64"/>
     <w:pPr>
       <w:spacing w:after="0" w:line="240" w:lineRule="auto"/>
     </w:pPr>
@@ -27669,7 +27671,7 @@
     <w:name w:val="Medium List 1 Accent 6"/>
     <w:basedOn w:val="Standaardtabel"/>
     <w:uiPriority w:val="65"/>
-    <w:rsid w:val="00C8304D"/>
+    <w:rsid w:val="00115D64"/>
     <w:pPr>
       <w:spacing w:after="0" w:line="240" w:lineRule="auto"/>
     </w:pPr>
@@ -27746,7 +27748,7 @@
     <w:name w:val="Medium List 2"/>
     <w:basedOn w:val="Standaardtabel"/>
     <w:uiPriority w:val="66"/>
-    <w:rsid w:val="00C8304D"/>
+    <w:rsid w:val="00115D64"/>
     <w:pPr>
       <w:spacing w:after="0" w:line="240" w:lineRule="auto"/>
     </w:pPr>
@@ -27867,7 +27869,7 @@
     <w:name w:val="Medium List 2 Accent 1"/>
     <w:basedOn w:val="Standaardtabel"/>
     <w:uiPriority w:val="66"/>
-    <w:rsid w:val="00C8304D"/>
+    <w:rsid w:val="00115D64"/>
     <w:pPr>
       <w:spacing w:after="0" w:line="240" w:lineRule="auto"/>
     </w:pPr>
@@ -27988,7 +27990,7 @@
     <w:name w:val="Medium List 2 Accent 2"/>
     <w:basedOn w:val="Standaardtabel"/>
     <w:uiPriority w:val="66"/>
-    <w:rsid w:val="00C8304D"/>
+    <w:rsid w:val="00115D64"/>
     <w:pPr>
       <w:spacing w:after="0" w:line="240" w:lineRule="auto"/>
     </w:pPr>
@@ -28109,7 +28111,7 @@
     <w:name w:val="Medium List 2 Accent 3"/>
     <w:basedOn w:val="Standaardtabel"/>
     <w:uiPriority w:val="66"/>
-    <w:rsid w:val="00C8304D"/>
+    <w:rsid w:val="00115D64"/>
     <w:pPr>
       <w:spacing w:after="0" w:line="240" w:lineRule="auto"/>
     </w:pPr>
@@ -28230,7 +28232,7 @@
     <w:name w:val="Medium List 2 Accent 4"/>
     <w:basedOn w:val="Standaardtabel"/>
     <w:uiPriority w:val="66"/>
-    <w:rsid w:val="00C8304D"/>
+    <w:rsid w:val="00115D64"/>
     <w:pPr>
       <w:spacing w:after="0" w:line="240" w:lineRule="auto"/>
     </w:pPr>
@@ -28351,7 +28353,7 @@
     <w:name w:val="Medium List 2 Accent 5"/>
     <w:basedOn w:val="Standaardtabel"/>
     <w:uiPriority w:val="66"/>
-    <w:rsid w:val="00C8304D"/>
+    <w:rsid w:val="00115D64"/>
     <w:pPr>
       <w:spacing w:after="0" w:line="240" w:lineRule="auto"/>
     </w:pPr>
@@ -28472,7 +28474,7 @@
     <w:name w:val="Medium List 2 Accent 6"/>
     <w:basedOn w:val="Standaardtabel"/>
     <w:uiPriority w:val="66"/>
-    <w:rsid w:val="00C8304D"/>
+    <w:rsid w:val="00115D64"/>
     <w:pPr>
       <w:spacing w:after="0" w:line="240" w:lineRule="auto"/>
     </w:pPr>
@@ -28595,7 +28597,7 @@
     <w:uiPriority w:val="99"/>
     <w:semiHidden/>
     <w:unhideWhenUsed/>
-    <w:rsid w:val="00C8304D"/>
+    <w:rsid w:val="00115D64"/>
     <w:rPr>
       <w:color w:val="800080" w:themeColor="followedHyperlink"/>
       <w:u w:val="single"/>
@@ -28608,7 +28610,7 @@
     <w:uiPriority w:val="99"/>
     <w:semiHidden/>
     <w:unhideWhenUsed/>
-    <w:rsid w:val="00C8304D"/>
+    <w:rsid w:val="00115D64"/>
     <w:pPr>
       <w:spacing w:line="240" w:lineRule="auto"/>
       <w:ind w:left="4252"/>
@@ -28620,7 +28622,7 @@
     <w:link w:val="Handtekening"/>
     <w:uiPriority w:val="99"/>
     <w:semiHidden/>
-    <w:rsid w:val="00C8304D"/>
+    <w:rsid w:val="00115D64"/>
     <w:rPr>
       <w:rFonts w:ascii="Tahoma" w:hAnsi="Tahoma"/>
       <w:sz w:val="20"/>
@@ -28633,7 +28635,7 @@
     <w:uiPriority w:val="99"/>
     <w:semiHidden/>
     <w:unhideWhenUsed/>
-    <w:rsid w:val="00C8304D"/>
+    <w:rsid w:val="00115D64"/>
     <w:pPr>
       <w:spacing w:line="240" w:lineRule="auto"/>
     </w:pPr>
@@ -28648,7 +28650,7 @@
     <w:link w:val="HTML-voorafopgemaakt"/>
     <w:uiPriority w:val="99"/>
     <w:semiHidden/>
-    <w:rsid w:val="00C8304D"/>
+    <w:rsid w:val="00115D64"/>
     <w:rPr>
       <w:rFonts w:ascii="Consolas" w:hAnsi="Consolas" w:cs="Consolas"/>
       <w:sz w:val="20"/>
@@ -28661,7 +28663,7 @@
     <w:uiPriority w:val="99"/>
     <w:semiHidden/>
     <w:unhideWhenUsed/>
-    <w:rsid w:val="00C8304D"/>
+    <w:rsid w:val="00115D64"/>
     <w:rPr>
       <w:rFonts w:ascii="Consolas" w:hAnsi="Consolas" w:cs="Consolas"/>
       <w:sz w:val="20"/>
@@ -28674,7 +28676,7 @@
     <w:uiPriority w:val="99"/>
     <w:semiHidden/>
     <w:unhideWhenUsed/>
-    <w:rsid w:val="00C8304D"/>
+    <w:rsid w:val="00115D64"/>
     <w:rPr>
       <w:i/>
       <w:iCs/>
@@ -28686,7 +28688,7 @@
     <w:uiPriority w:val="99"/>
     <w:semiHidden/>
     <w:unhideWhenUsed/>
-    <w:rsid w:val="00C8304D"/>
+    <w:rsid w:val="00115D64"/>
     <w:rPr>
       <w:i/>
       <w:iCs/>
@@ -28698,7 +28700,7 @@
     <w:uiPriority w:val="99"/>
     <w:semiHidden/>
     <w:unhideWhenUsed/>
-    <w:rsid w:val="00C8304D"/>
+    <w:rsid w:val="00115D64"/>
   </w:style>
   <w:style w:type="paragraph" w:styleId="HTML-adres">
     <w:name w:val="HTML Address"/>
@@ -28707,7 +28709,7 @@
     <w:uiPriority w:val="99"/>
     <w:semiHidden/>
     <w:unhideWhenUsed/>
-    <w:rsid w:val="00C8304D"/>
+    <w:rsid w:val="00115D64"/>
     <w:pPr>
       <w:spacing w:line="240" w:lineRule="auto"/>
     </w:pPr>
@@ -28722,7 +28724,7 @@
     <w:link w:val="HTML-adres"/>
     <w:uiPriority w:val="99"/>
     <w:semiHidden/>
-    <w:rsid w:val="00C8304D"/>
+    <w:rsid w:val="00115D64"/>
     <w:rPr>
       <w:rFonts w:ascii="Tahoma" w:hAnsi="Tahoma"/>
       <w:i/>
@@ -28736,7 +28738,7 @@
     <w:uiPriority w:val="99"/>
     <w:semiHidden/>
     <w:unhideWhenUsed/>
-    <w:rsid w:val="00C8304D"/>
+    <w:rsid w:val="00115D64"/>
     <w:rPr>
       <w:i/>
       <w:iCs/>
@@ -28748,7 +28750,7 @@
     <w:uiPriority w:val="99"/>
     <w:semiHidden/>
     <w:unhideWhenUsed/>
-    <w:rsid w:val="00C8304D"/>
+    <w:rsid w:val="00115D64"/>
     <w:rPr>
       <w:rFonts w:ascii="Consolas" w:hAnsi="Consolas" w:cs="Consolas"/>
       <w:sz w:val="20"/>
@@ -28761,7 +28763,7 @@
     <w:uiPriority w:val="99"/>
     <w:semiHidden/>
     <w:unhideWhenUsed/>
-    <w:rsid w:val="00C8304D"/>
+    <w:rsid w:val="00115D64"/>
     <w:rPr>
       <w:rFonts w:ascii="Consolas" w:hAnsi="Consolas" w:cs="Consolas"/>
       <w:sz w:val="20"/>
@@ -28774,7 +28776,7 @@
     <w:uiPriority w:val="99"/>
     <w:semiHidden/>
     <w:unhideWhenUsed/>
-    <w:rsid w:val="00C8304D"/>
+    <w:rsid w:val="00115D64"/>
     <w:rPr>
       <w:rFonts w:ascii="Consolas" w:hAnsi="Consolas" w:cs="Consolas"/>
       <w:sz w:val="24"/>
@@ -28787,7 +28789,7 @@
     <w:uiPriority w:val="99"/>
     <w:semiHidden/>
     <w:unhideWhenUsed/>
-    <w:rsid w:val="00C8304D"/>
+    <w:rsid w:val="00115D64"/>
     <w:rPr>
       <w:color w:val="0000FF" w:themeColor="hyperlink"/>
       <w:u w:val="single"/>
@@ -28801,7 +28803,7 @@
     <w:uiPriority w:val="99"/>
     <w:semiHidden/>
     <w:unhideWhenUsed/>
-    <w:rsid w:val="00C8304D"/>
+    <w:rsid w:val="00115D64"/>
     <w:pPr>
       <w:spacing w:line="240" w:lineRule="auto"/>
       <w:ind w:left="200" w:hanging="200"/>
@@ -28815,7 +28817,7 @@
     <w:uiPriority w:val="99"/>
     <w:semiHidden/>
     <w:unhideWhenUsed/>
-    <w:rsid w:val="00C8304D"/>
+    <w:rsid w:val="00115D64"/>
     <w:pPr>
       <w:spacing w:line="240" w:lineRule="auto"/>
       <w:ind w:left="400" w:hanging="200"/>
@@ -28829,7 +28831,7 @@
     <w:uiPriority w:val="99"/>
     <w:semiHidden/>
     <w:unhideWhenUsed/>
-    <w:rsid w:val="00C8304D"/>
+    <w:rsid w:val="00115D64"/>
     <w:pPr>
       <w:spacing w:line="240" w:lineRule="auto"/>
       <w:ind w:left="600" w:hanging="200"/>
@@ -28843,7 +28845,7 @@
     <w:uiPriority w:val="99"/>
     <w:semiHidden/>
     <w:unhideWhenUsed/>
-    <w:rsid w:val="00C8304D"/>
+    <w:rsid w:val="00115D64"/>
     <w:pPr>
       <w:spacing w:line="240" w:lineRule="auto"/>
       <w:ind w:left="800" w:hanging="200"/>
@@ -28857,7 +28859,7 @@
     <w:uiPriority w:val="99"/>
     <w:semiHidden/>
     <w:unhideWhenUsed/>
-    <w:rsid w:val="00C8304D"/>
+    <w:rsid w:val="00115D64"/>
     <w:pPr>
       <w:spacing w:line="240" w:lineRule="auto"/>
       <w:ind w:left="1000" w:hanging="200"/>
@@ -28871,7 +28873,7 @@
     <w:uiPriority w:val="99"/>
     <w:semiHidden/>
     <w:unhideWhenUsed/>
-    <w:rsid w:val="00C8304D"/>
+    <w:rsid w:val="00115D64"/>
     <w:pPr>
       <w:spacing w:line="240" w:lineRule="auto"/>
       <w:ind w:left="1200" w:hanging="200"/>
@@ -28885,7 +28887,7 @@
     <w:uiPriority w:val="99"/>
     <w:semiHidden/>
     <w:unhideWhenUsed/>
-    <w:rsid w:val="00C8304D"/>
+    <w:rsid w:val="00115D64"/>
     <w:pPr>
       <w:spacing w:line="240" w:lineRule="auto"/>
       <w:ind w:left="1400" w:hanging="200"/>
@@ -28899,7 +28901,7 @@
     <w:uiPriority w:val="99"/>
     <w:semiHidden/>
     <w:unhideWhenUsed/>
-    <w:rsid w:val="00C8304D"/>
+    <w:rsid w:val="00115D64"/>
     <w:pPr>
       <w:spacing w:line="240" w:lineRule="auto"/>
       <w:ind w:left="1600" w:hanging="200"/>
@@ -28913,7 +28915,7 @@
     <w:uiPriority w:val="99"/>
     <w:semiHidden/>
     <w:unhideWhenUsed/>
-    <w:rsid w:val="00C8304D"/>
+    <w:rsid w:val="00115D64"/>
     <w:pPr>
       <w:spacing w:line="240" w:lineRule="auto"/>
       <w:ind w:left="1800" w:hanging="200"/>
@@ -28926,7 +28928,7 @@
     <w:uiPriority w:val="99"/>
     <w:semiHidden/>
     <w:unhideWhenUsed/>
-    <w:rsid w:val="00C8304D"/>
+    <w:rsid w:val="00115D64"/>
     <w:rPr>
       <w:rFonts w:asciiTheme="majorHAnsi" w:eastAsiaTheme="majorEastAsia" w:hAnsiTheme="majorHAnsi" w:cstheme="majorBidi"/>
       <w:b/>
@@ -28941,7 +28943,7 @@
     <w:uiPriority w:val="39"/>
     <w:semiHidden/>
     <w:unhideWhenUsed/>
-    <w:rsid w:val="00C8304D"/>
+    <w:rsid w:val="00115D64"/>
     <w:pPr>
       <w:spacing w:after="100"/>
     </w:pPr>
@@ -28954,7 +28956,7 @@
     <w:uiPriority w:val="39"/>
     <w:semiHidden/>
     <w:unhideWhenUsed/>
-    <w:rsid w:val="00C8304D"/>
+    <w:rsid w:val="00115D64"/>
     <w:pPr>
       <w:spacing w:after="100"/>
       <w:ind w:left="200"/>
@@ -28968,7 +28970,7 @@
     <w:uiPriority w:val="39"/>
     <w:semiHidden/>
     <w:unhideWhenUsed/>
-    <w:rsid w:val="00C8304D"/>
+    <w:rsid w:val="00115D64"/>
     <w:pPr>
       <w:spacing w:after="100"/>
       <w:ind w:left="400"/>
@@ -28982,7 +28984,7 @@
     <w:uiPriority w:val="39"/>
     <w:semiHidden/>
     <w:unhideWhenUsed/>
-    <w:rsid w:val="00C8304D"/>
+    <w:rsid w:val="00115D64"/>
     <w:pPr>
       <w:spacing w:after="100"/>
       <w:ind w:left="600"/>
@@ -28996,7 +28998,7 @@
     <w:uiPriority w:val="39"/>
     <w:semiHidden/>
     <w:unhideWhenUsed/>
-    <w:rsid w:val="00C8304D"/>
+    <w:rsid w:val="00115D64"/>
     <w:pPr>
       <w:spacing w:after="100"/>
       <w:ind w:left="800"/>
@@ -29010,7 +29012,7 @@
     <w:uiPriority w:val="39"/>
     <w:semiHidden/>
     <w:unhideWhenUsed/>
-    <w:rsid w:val="00C8304D"/>
+    <w:rsid w:val="00115D64"/>
     <w:pPr>
       <w:spacing w:after="100"/>
       <w:ind w:left="1000"/>
@@ -29024,7 +29026,7 @@
     <w:uiPriority w:val="39"/>
     <w:semiHidden/>
     <w:unhideWhenUsed/>
-    <w:rsid w:val="00C8304D"/>
+    <w:rsid w:val="00115D64"/>
     <w:pPr>
       <w:spacing w:after="100"/>
       <w:ind w:left="1200"/>
@@ -29038,7 +29040,7 @@
     <w:uiPriority w:val="39"/>
     <w:semiHidden/>
     <w:unhideWhenUsed/>
-    <w:rsid w:val="00C8304D"/>
+    <w:rsid w:val="00115D64"/>
     <w:pPr>
       <w:spacing w:after="100"/>
       <w:ind w:left="1400"/>
@@ -29052,7 +29054,7 @@
     <w:uiPriority w:val="39"/>
     <w:semiHidden/>
     <w:unhideWhenUsed/>
-    <w:rsid w:val="00C8304D"/>
+    <w:rsid w:val="00115D64"/>
     <w:pPr>
       <w:spacing w:after="100"/>
       <w:ind w:left="1600"/>
@@ -29064,7 +29066,7 @@
     <w:uiPriority w:val="99"/>
     <w:semiHidden/>
     <w:unhideWhenUsed/>
-    <w:rsid w:val="00C8304D"/>
+    <w:rsid w:val="00115D64"/>
     <w:pPr>
       <w:spacing w:after="0" w:line="280" w:lineRule="exact"/>
     </w:pPr>
@@ -29149,7 +29151,7 @@
     <w:uiPriority w:val="99"/>
     <w:semiHidden/>
     <w:unhideWhenUsed/>
-    <w:rsid w:val="00C8304D"/>
+    <w:rsid w:val="00115D64"/>
     <w:pPr>
       <w:spacing w:after="0" w:line="280" w:lineRule="exact"/>
     </w:pPr>
@@ -29242,7 +29244,7 @@
     <w:uiPriority w:val="99"/>
     <w:semiHidden/>
     <w:unhideWhenUsed/>
-    <w:rsid w:val="00C8304D"/>
+    <w:rsid w:val="00115D64"/>
     <w:pPr>
       <w:spacing w:after="0" w:line="280" w:lineRule="exact"/>
     </w:pPr>
@@ -29313,7 +29315,7 @@
     <w:uiPriority w:val="99"/>
     <w:semiHidden/>
     <w:unhideWhenUsed/>
-    <w:rsid w:val="00C8304D"/>
+    <w:rsid w:val="00115D64"/>
     <w:pPr>
       <w:spacing w:after="0" w:line="280" w:lineRule="exact"/>
     </w:pPr>
@@ -29403,7 +29405,7 @@
     <w:name w:val="Colorful Grid"/>
     <w:basedOn w:val="Standaardtabel"/>
     <w:uiPriority w:val="73"/>
-    <w:rsid w:val="00C8304D"/>
+    <w:rsid w:val="00115D64"/>
     <w:pPr>
       <w:spacing w:after="0" w:line="240" w:lineRule="auto"/>
     </w:pPr>
@@ -29476,7 +29478,7 @@
     <w:name w:val="Colorful Grid Accent 1"/>
     <w:basedOn w:val="Standaardtabel"/>
     <w:uiPriority w:val="73"/>
-    <w:rsid w:val="00C8304D"/>
+    <w:rsid w:val="00115D64"/>
     <w:pPr>
       <w:spacing w:after="0" w:line="240" w:lineRule="auto"/>
     </w:pPr>
@@ -29549,7 +29551,7 @@
     <w:name w:val="Colorful Grid Accent 2"/>
     <w:basedOn w:val="Standaardtabel"/>
     <w:uiPriority w:val="73"/>
-    <w:rsid w:val="00C8304D"/>
+    <w:rsid w:val="00115D64"/>
     <w:pPr>
       <w:spacing w:after="0" w:line="240" w:lineRule="auto"/>
     </w:pPr>
@@ -29622,7 +29624,7 @@
     <w:name w:val="Colorful Grid Accent 3"/>
     <w:basedOn w:val="Standaardtabel"/>
     <w:uiPriority w:val="73"/>
-    <w:rsid w:val="00C8304D"/>
+    <w:rsid w:val="00115D64"/>
     <w:pPr>
       <w:spacing w:after="0" w:line="240" w:lineRule="auto"/>
     </w:pPr>
@@ -29695,7 +29697,7 @@
     <w:name w:val="Colorful Grid Accent 4"/>
     <w:basedOn w:val="Standaardtabel"/>
     <w:uiPriority w:val="73"/>
-    <w:rsid w:val="00C8304D"/>
+    <w:rsid w:val="00115D64"/>
     <w:pPr>
       <w:spacing w:after="0" w:line="240" w:lineRule="auto"/>
     </w:pPr>
@@ -29768,7 +29770,7 @@
     <w:name w:val="Colorful Grid Accent 5"/>
     <w:basedOn w:val="Standaardtabel"/>
     <w:uiPriority w:val="73"/>
-    <w:rsid w:val="00C8304D"/>
+    <w:rsid w:val="00115D64"/>
     <w:pPr>
       <w:spacing w:after="0" w:line="240" w:lineRule="auto"/>
     </w:pPr>
@@ -29841,7 +29843,7 @@
     <w:name w:val="Colorful Grid Accent 6"/>
     <w:basedOn w:val="Standaardtabel"/>
     <w:uiPriority w:val="73"/>
-    <w:rsid w:val="00C8304D"/>
+    <w:rsid w:val="00115D64"/>
     <w:pPr>
       <w:spacing w:after="0" w:line="240" w:lineRule="auto"/>
     </w:pPr>
@@ -29914,7 +29916,7 @@
     <w:name w:val="Colorful Shading"/>
     <w:basedOn w:val="Standaardtabel"/>
     <w:uiPriority w:val="71"/>
-    <w:rsid w:val="00C8304D"/>
+    <w:rsid w:val="00115D64"/>
     <w:pPr>
       <w:spacing w:after="0" w:line="240" w:lineRule="auto"/>
     </w:pPr>
@@ -30029,7 +30031,7 @@
     <w:name w:val="Colorful Shading Accent 1"/>
     <w:basedOn w:val="Standaardtabel"/>
     <w:uiPriority w:val="71"/>
-    <w:rsid w:val="00C8304D"/>
+    <w:rsid w:val="00115D64"/>
     <w:pPr>
       <w:spacing w:after="0" w:line="240" w:lineRule="auto"/>
     </w:pPr>
@@ -30144,7 +30146,7 @@
     <w:name w:val="Colorful Shading Accent 2"/>
     <w:basedOn w:val="Standaardtabel"/>
     <w:uiPriority w:val="71"/>
-    <w:rsid w:val="00C8304D"/>
+    <w:rsid w:val="00115D64"/>
     <w:pPr>
       <w:spacing w:after="0" w:line="240" w:lineRule="auto"/>
     </w:pPr>
@@ -30259,7 +30261,7 @@
     <w:name w:val="Colorful Shading Accent 3"/>
     <w:basedOn w:val="Standaardtabel"/>
     <w:uiPriority w:val="71"/>
-    <w:rsid w:val="00C8304D"/>
+    <w:rsid w:val="00115D64"/>
     <w:pPr>
       <w:spacing w:after="0" w:line="240" w:lineRule="auto"/>
     </w:pPr>
@@ -30364,7 +30366,7 @@
     <w:name w:val="Colorful Shading Accent 4"/>
     <w:basedOn w:val="Standaardtabel"/>
     <w:uiPriority w:val="71"/>
-    <w:rsid w:val="00C8304D"/>
+    <w:rsid w:val="00115D64"/>
     <w:pPr>
       <w:spacing w:after="0" w:line="240" w:lineRule="auto"/>
     </w:pPr>
@@ -30479,7 +30481,7 @@
     <w:name w:val="Colorful Shading Accent 5"/>
     <w:basedOn w:val="Standaardtabel"/>
     <w:uiPriority w:val="71"/>
-    <w:rsid w:val="00C8304D"/>
+    <w:rsid w:val="00115D64"/>
     <w:pPr>
       <w:spacing w:after="0" w:line="240" w:lineRule="auto"/>
     </w:pPr>
@@ -30594,7 +30596,7 @@
     <w:name w:val="Colorful Shading Accent 6"/>
     <w:basedOn w:val="Standaardtabel"/>
     <w:uiPriority w:val="71"/>
-    <w:rsid w:val="00C8304D"/>
+    <w:rsid w:val="00115D64"/>
     <w:pPr>
       <w:spacing w:after="0" w:line="240" w:lineRule="auto"/>
     </w:pPr>
@@ -30709,7 +30711,7 @@
     <w:name w:val="Colorful List"/>
     <w:basedOn w:val="Standaardtabel"/>
     <w:uiPriority w:val="72"/>
-    <w:rsid w:val="00C8304D"/>
+    <w:rsid w:val="00115D64"/>
     <w:pPr>
       <w:spacing w:after="0" w:line="240" w:lineRule="auto"/>
     </w:pPr>
@@ -30788,7 +30790,7 @@
     <w:name w:val="Colorful List Accent 1"/>
     <w:basedOn w:val="Standaardtabel"/>
     <w:uiPriority w:val="72"/>
-    <w:rsid w:val="00C8304D"/>
+    <w:rsid w:val="00115D64"/>
     <w:pPr>
       <w:spacing w:after="0" w:line="240" w:lineRule="auto"/>
     </w:pPr>
@@ -30867,7 +30869,7 @@
     <w:name w:val="Colorful List Accent 2"/>
     <w:basedOn w:val="Standaardtabel"/>
     <w:uiPriority w:val="72"/>
-    <w:rsid w:val="00C8304D"/>
+    <w:rsid w:val="00115D64"/>
     <w:pPr>
       <w:spacing w:after="0" w:line="240" w:lineRule="auto"/>
     </w:pPr>
@@ -30946,7 +30948,7 @@
     <w:name w:val="Colorful List Accent 3"/>
     <w:basedOn w:val="Standaardtabel"/>
     <w:uiPriority w:val="72"/>
-    <w:rsid w:val="00C8304D"/>
+    <w:rsid w:val="00115D64"/>
     <w:pPr>
       <w:spacing w:after="0" w:line="240" w:lineRule="auto"/>
     </w:pPr>
@@ -31025,7 +31027,7 @@
     <w:name w:val="Colorful List Accent 4"/>
     <w:basedOn w:val="Standaardtabel"/>
     <w:uiPriority w:val="72"/>
-    <w:rsid w:val="00C8304D"/>
+    <w:rsid w:val="00115D64"/>
     <w:pPr>
       <w:spacing w:after="0" w:line="240" w:lineRule="auto"/>
     </w:pPr>
@@ -31104,7 +31106,7 @@
     <w:name w:val="Colorful List Accent 5"/>
     <w:basedOn w:val="Standaardtabel"/>
     <w:uiPriority w:val="72"/>
-    <w:rsid w:val="00C8304D"/>
+    <w:rsid w:val="00115D64"/>
     <w:pPr>
       <w:spacing w:after="0" w:line="240" w:lineRule="auto"/>
     </w:pPr>
@@ -31183,7 +31185,7 @@
     <w:name w:val="Colorful List Accent 6"/>
     <w:basedOn w:val="Standaardtabel"/>
     <w:uiPriority w:val="72"/>
-    <w:rsid w:val="00C8304D"/>
+    <w:rsid w:val="00115D64"/>
     <w:pPr>
       <w:spacing w:after="0" w:line="240" w:lineRule="auto"/>
     </w:pPr>
@@ -31264,7 +31266,7 @@
     <w:uiPriority w:val="99"/>
     <w:semiHidden/>
     <w:unhideWhenUsed/>
-    <w:rsid w:val="00C8304D"/>
+    <w:rsid w:val="00115D64"/>
     <w:pPr>
       <w:spacing w:after="0" w:line="280" w:lineRule="exact"/>
     </w:pPr>
@@ -31347,7 +31349,7 @@
     <w:uiPriority w:val="99"/>
     <w:semiHidden/>
     <w:unhideWhenUsed/>
-    <w:rsid w:val="00C8304D"/>
+    <w:rsid w:val="00115D64"/>
     <w:pPr>
       <w:spacing w:after="0" w:line="280" w:lineRule="exact"/>
     </w:pPr>
@@ -31424,7 +31426,7 @@
     <w:uiPriority w:val="99"/>
     <w:semiHidden/>
     <w:unhideWhenUsed/>
-    <w:rsid w:val="00C8304D"/>
+    <w:rsid w:val="00115D64"/>
     <w:pPr>
       <w:spacing w:after="0" w:line="280" w:lineRule="exact"/>
     </w:pPr>
@@ -31486,7 +31488,7 @@
     <w:uiPriority w:val="99"/>
     <w:semiHidden/>
     <w:unhideWhenUsed/>
-    <w:rsid w:val="00C8304D"/>
+    <w:rsid w:val="00115D64"/>
     <w:pPr>
       <w:spacing w:before="120"/>
     </w:pPr>
@@ -31505,7 +31507,7 @@
     <w:uiPriority w:val="39"/>
     <w:semiHidden/>
     <w:unhideWhenUsed/>
-    <w:rsid w:val="00C8304D"/>
+    <w:rsid w:val="00115D64"/>
     <w:pPr>
       <w:pageBreakBefore w:val="0"/>
       <w:tabs>
@@ -31528,7 +31530,7 @@
     <w:basedOn w:val="Standaard"/>
     <w:uiPriority w:val="99"/>
     <w:unhideWhenUsed/>
-    <w:rsid w:val="00C8304D"/>
+    <w:rsid w:val="00115D64"/>
     <w:pPr>
       <w:tabs>
         <w:tab w:val="center" w:pos="4536"/>
@@ -31541,7 +31543,7 @@
     <w:name w:val="Light Grid"/>
     <w:basedOn w:val="Standaardtabel"/>
     <w:uiPriority w:val="62"/>
-    <w:rsid w:val="00C8304D"/>
+    <w:rsid w:val="00115D64"/>
     <w:pPr>
       <w:spacing w:after="0" w:line="240" w:lineRule="auto"/>
     </w:pPr>
@@ -31664,7 +31666,7 @@
     <w:name w:val="Light Grid Accent 1"/>
     <w:basedOn w:val="Standaardtabel"/>
     <w:uiPriority w:val="62"/>
-    <w:rsid w:val="00C8304D"/>
+    <w:rsid w:val="00115D64"/>
     <w:pPr>
       <w:spacing w:after="0" w:line="240" w:lineRule="auto"/>
     </w:pPr>
@@ -31787,7 +31789,7 @@
     <w:name w:val="Light Grid Accent 2"/>
     <w:basedOn w:val="Standaardtabel"/>
     <w:uiPriority w:val="62"/>
-    <w:rsid w:val="00C8304D"/>
+    <w:rsid w:val="00115D64"/>
     <w:pPr>
       <w:spacing w:after="0" w:line="240" w:lineRule="auto"/>
     </w:pPr>
@@ -31910,7 +31912,7 @@
     <w:name w:val="Light Grid Accent 3"/>
     <w:basedOn w:val="Standaardtabel"/>
     <w:uiPriority w:val="62"/>
-    <w:rsid w:val="00C8304D"/>
+    <w:rsid w:val="00115D64"/>
     <w:pPr>
       <w:spacing w:after="0" w:line="240" w:lineRule="auto"/>
     </w:pPr>
@@ -32033,7 +32035,7 @@
     <w:name w:val="Light Grid Accent 4"/>
     <w:basedOn w:val="Standaardtabel"/>
     <w:uiPriority w:val="62"/>
-    <w:rsid w:val="00C8304D"/>
+    <w:rsid w:val="00115D64"/>
     <w:pPr>
       <w:spacing w:after="0" w:line="240" w:lineRule="auto"/>
     </w:pPr>
@@ -32156,7 +32158,7 @@
     <w:name w:val="Light Grid Accent 5"/>
     <w:basedOn w:val="Standaardtabel"/>
     <w:uiPriority w:val="62"/>
-    <w:rsid w:val="00C8304D"/>
+    <w:rsid w:val="00115D64"/>
     <w:pPr>
       <w:spacing w:after="0" w:line="240" w:lineRule="auto"/>
     </w:pPr>
@@ -32279,7 +32281,7 @@
     <w:name w:val="Light Grid Accent 6"/>
     <w:basedOn w:val="Standaardtabel"/>
     <w:uiPriority w:val="62"/>
-    <w:rsid w:val="00C8304D"/>
+    <w:rsid w:val="00115D64"/>
     <w:pPr>
       <w:spacing w:after="0" w:line="240" w:lineRule="auto"/>
     </w:pPr>
@@ -32402,7 +32404,7 @@
     <w:name w:val="Light Shading"/>
     <w:basedOn w:val="Standaardtabel"/>
     <w:uiPriority w:val="60"/>
-    <w:rsid w:val="00C8304D"/>
+    <w:rsid w:val="00115D64"/>
     <w:pPr>
       <w:spacing w:after="0" w:line="240" w:lineRule="auto"/>
     </w:pPr>
@@ -32498,7 +32500,7 @@
     <w:name w:val="Light Shading Accent 1"/>
     <w:basedOn w:val="Standaardtabel"/>
     <w:uiPriority w:val="60"/>
-    <w:rsid w:val="00C8304D"/>
+    <w:rsid w:val="00115D64"/>
     <w:pPr>
       <w:spacing w:after="0" w:line="240" w:lineRule="auto"/>
     </w:pPr>
@@ -32594,7 +32596,7 @@
     <w:name w:val="Light Shading Accent 2"/>
     <w:basedOn w:val="Standaardtabel"/>
     <w:uiPriority w:val="60"/>
-    <w:rsid w:val="00C8304D"/>
+    <w:rsid w:val="00115D64"/>
     <w:pPr>
       <w:spacing w:after="0" w:line="240" w:lineRule="auto"/>
     </w:pPr>
@@ -32690,7 +32692,7 @@
     <w:name w:val="Light Shading Accent 3"/>
     <w:basedOn w:val="Standaardtabel"/>
     <w:uiPriority w:val="60"/>
-    <w:rsid w:val="00C8304D"/>
+    <w:rsid w:val="00115D64"/>
     <w:pPr>
       <w:spacing w:after="0" w:line="240" w:lineRule="auto"/>
     </w:pPr>
@@ -32786,7 +32788,7 @@
     <w:name w:val="Light Shading Accent 4"/>
     <w:basedOn w:val="Standaardtabel"/>
     <w:uiPriority w:val="60"/>
-    <w:rsid w:val="00C8304D"/>
+    <w:rsid w:val="00115D64"/>
     <w:pPr>
       <w:spacing w:after="0" w:line="240" w:lineRule="auto"/>
     </w:pPr>
@@ -32882,7 +32884,7 @@
     <w:name w:val="Light Shading Accent 5"/>
     <w:basedOn w:val="Standaardtabel"/>
     <w:uiPriority w:val="60"/>
-    <w:rsid w:val="00C8304D"/>
+    <w:rsid w:val="00115D64"/>
     <w:pPr>
       <w:spacing w:after="0" w:line="240" w:lineRule="auto"/>
     </w:pPr>
@@ -32978,7 +32980,7 @@
     <w:name w:val="Light Shading Accent 6"/>
     <w:basedOn w:val="Standaardtabel"/>
     <w:uiPriority w:val="60"/>
-    <w:rsid w:val="00C8304D"/>
+    <w:rsid w:val="00115D64"/>
     <w:pPr>
       <w:spacing w:after="0" w:line="240" w:lineRule="auto"/>
     </w:pPr>
@@ -33074,7 +33076,7 @@
     <w:name w:val="Light List"/>
     <w:basedOn w:val="Standaardtabel"/>
     <w:uiPriority w:val="61"/>
-    <w:rsid w:val="00C8304D"/>
+    <w:rsid w:val="00115D64"/>
     <w:pPr>
       <w:spacing w:after="0" w:line="240" w:lineRule="auto"/>
     </w:pPr>
@@ -33159,7 +33161,7 @@
     <w:name w:val="Light List Accent 1"/>
     <w:basedOn w:val="Standaardtabel"/>
     <w:uiPriority w:val="61"/>
-    <w:rsid w:val="00C8304D"/>
+    <w:rsid w:val="00115D64"/>
     <w:pPr>
       <w:spacing w:after="0" w:line="240" w:lineRule="auto"/>
     </w:pPr>
@@ -33244,7 +33246,7 @@
     <w:name w:val="Light List Accent 2"/>
     <w:basedOn w:val="Standaardtabel"/>
     <w:uiPriority w:val="61"/>
-    <w:rsid w:val="00C8304D"/>
+    <w:rsid w:val="00115D64"/>
     <w:pPr>
       <w:spacing w:after="0" w:line="240" w:lineRule="auto"/>
     </w:pPr>
@@ -33329,7 +33331,7 @@
     <w:name w:val="Light List Accent 3"/>
     <w:basedOn w:val="Standaardtabel"/>
     <w:uiPriority w:val="61"/>
-    <w:rsid w:val="00C8304D"/>
+    <w:rsid w:val="00115D64"/>
     <w:pPr>
       <w:spacing w:after="0" w:line="240" w:lineRule="auto"/>
     </w:pPr>
@@ -33414,7 +33416,7 @@
     <w:name w:val="Light List Accent 4"/>
     <w:basedOn w:val="Standaardtabel"/>
     <w:uiPriority w:val="61"/>
-    <w:rsid w:val="00C8304D"/>
+    <w:rsid w:val="00115D64"/>
     <w:pPr>
       <w:spacing w:after="0" w:line="240" w:lineRule="auto"/>
     </w:pPr>
@@ -33499,7 +33501,7 @@
     <w:name w:val="Light List Accent 5"/>
     <w:basedOn w:val="Standaardtabel"/>
     <w:uiPriority w:val="61"/>
-    <w:rsid w:val="00C8304D"/>
+    <w:rsid w:val="00115D64"/>
     <w:pPr>
       <w:spacing w:after="0" w:line="240" w:lineRule="auto"/>
     </w:pPr>
@@ -33584,7 +33586,7 @@
     <w:name w:val="Light List Accent 6"/>
     <w:basedOn w:val="Standaardtabel"/>
     <w:uiPriority w:val="61"/>
-    <w:rsid w:val="00C8304D"/>
+    <w:rsid w:val="00115D64"/>
     <w:pPr>
       <w:spacing w:after="0" w:line="240" w:lineRule="auto"/>
     </w:pPr>
@@ -33671,7 +33673,7 @@
     <w:uiPriority w:val="99"/>
     <w:semiHidden/>
     <w:unhideWhenUsed/>
-    <w:rsid w:val="00C8304D"/>
+    <w:rsid w:val="00115D64"/>
     <w:pPr>
       <w:ind w:left="283" w:hanging="283"/>
       <w:contextualSpacing/>
@@ -33683,7 +33685,7 @@
     <w:uiPriority w:val="99"/>
     <w:semiHidden/>
     <w:unhideWhenUsed/>
-    <w:rsid w:val="00C8304D"/>
+    <w:rsid w:val="00115D64"/>
     <w:pPr>
       <w:ind w:left="566" w:hanging="283"/>
       <w:contextualSpacing/>
@@ -33695,7 +33697,7 @@
     <w:uiPriority w:val="99"/>
     <w:semiHidden/>
     <w:unhideWhenUsed/>
-    <w:rsid w:val="00C8304D"/>
+    <w:rsid w:val="00115D64"/>
     <w:pPr>
       <w:ind w:left="849" w:hanging="283"/>
       <w:contextualSpacing/>
@@ -33707,7 +33709,7 @@
     <w:uiPriority w:val="99"/>
     <w:semiHidden/>
     <w:unhideWhenUsed/>
-    <w:rsid w:val="00C8304D"/>
+    <w:rsid w:val="00115D64"/>
     <w:pPr>
       <w:ind w:left="1132" w:hanging="283"/>
       <w:contextualSpacing/>
@@ -33719,7 +33721,7 @@
     <w:uiPriority w:val="99"/>
     <w:semiHidden/>
     <w:unhideWhenUsed/>
-    <w:rsid w:val="00C8304D"/>
+    <w:rsid w:val="00115D64"/>
     <w:pPr>
       <w:ind w:left="1415" w:hanging="283"/>
       <w:contextualSpacing/>
@@ -33732,7 +33734,7 @@
     <w:uiPriority w:val="99"/>
     <w:semiHidden/>
     <w:unhideWhenUsed/>
-    <w:rsid w:val="00C8304D"/>
+    <w:rsid w:val="00115D64"/>
   </w:style>
   <w:style w:type="paragraph" w:styleId="Lijstopsomteken">
     <w:name w:val="List Bullet"/>
@@ -33740,7 +33742,7 @@
     <w:uiPriority w:val="99"/>
     <w:semiHidden/>
     <w:unhideWhenUsed/>
-    <w:rsid w:val="00C8304D"/>
+    <w:rsid w:val="00115D64"/>
     <w:pPr>
       <w:numPr>
         <w:numId w:val="4"/>
@@ -33754,7 +33756,7 @@
     <w:uiPriority w:val="99"/>
     <w:semiHidden/>
     <w:unhideWhenUsed/>
-    <w:rsid w:val="00C8304D"/>
+    <w:rsid w:val="00115D64"/>
     <w:pPr>
       <w:numPr>
         <w:numId w:val="5"/>
@@ -33768,7 +33770,7 @@
     <w:uiPriority w:val="99"/>
     <w:semiHidden/>
     <w:unhideWhenUsed/>
-    <w:rsid w:val="00C8304D"/>
+    <w:rsid w:val="00115D64"/>
     <w:pPr>
       <w:numPr>
         <w:numId w:val="6"/>
@@ -33782,7 +33784,7 @@
     <w:uiPriority w:val="99"/>
     <w:semiHidden/>
     <w:unhideWhenUsed/>
-    <w:rsid w:val="00C8304D"/>
+    <w:rsid w:val="00115D64"/>
     <w:pPr>
       <w:numPr>
         <w:numId w:val="7"/>
@@ -33796,7 +33798,7 @@
     <w:uiPriority w:val="99"/>
     <w:semiHidden/>
     <w:unhideWhenUsed/>
-    <w:rsid w:val="00C8304D"/>
+    <w:rsid w:val="00115D64"/>
     <w:pPr>
       <w:numPr>
         <w:numId w:val="8"/>
@@ -33810,7 +33812,7 @@
     <w:uiPriority w:val="99"/>
     <w:semiHidden/>
     <w:unhideWhenUsed/>
-    <w:rsid w:val="00C8304D"/>
+    <w:rsid w:val="00115D64"/>
     <w:pPr>
       <w:numPr>
         <w:numId w:val="9"/>
@@ -33824,7 +33826,7 @@
     <w:uiPriority w:val="99"/>
     <w:semiHidden/>
     <w:unhideWhenUsed/>
-    <w:rsid w:val="00C8304D"/>
+    <w:rsid w:val="00115D64"/>
     <w:pPr>
       <w:numPr>
         <w:numId w:val="10"/>
@@ -33838,7 +33840,7 @@
     <w:uiPriority w:val="99"/>
     <w:semiHidden/>
     <w:unhideWhenUsed/>
-    <w:rsid w:val="00C8304D"/>
+    <w:rsid w:val="00115D64"/>
     <w:pPr>
       <w:numPr>
         <w:numId w:val="11"/>
@@ -33852,7 +33854,7 @@
     <w:uiPriority w:val="99"/>
     <w:semiHidden/>
     <w:unhideWhenUsed/>
-    <w:rsid w:val="00C8304D"/>
+    <w:rsid w:val="00115D64"/>
     <w:pPr>
       <w:numPr>
         <w:numId w:val="12"/>
@@ -33866,7 +33868,7 @@
     <w:uiPriority w:val="99"/>
     <w:semiHidden/>
     <w:unhideWhenUsed/>
-    <w:rsid w:val="00C8304D"/>
+    <w:rsid w:val="00115D64"/>
     <w:pPr>
       <w:numPr>
         <w:numId w:val="13"/>
@@ -33880,7 +33882,7 @@
     <w:uiPriority w:val="99"/>
     <w:semiHidden/>
     <w:unhideWhenUsed/>
-    <w:rsid w:val="00C8304D"/>
+    <w:rsid w:val="00115D64"/>
     <w:pPr>
       <w:spacing w:after="120"/>
       <w:ind w:left="283"/>
@@ -33893,7 +33895,7 @@
     <w:uiPriority w:val="99"/>
     <w:semiHidden/>
     <w:unhideWhenUsed/>
-    <w:rsid w:val="00C8304D"/>
+    <w:rsid w:val="00115D64"/>
     <w:pPr>
       <w:spacing w:after="120"/>
       <w:ind w:left="566"/>
@@ -33906,7 +33908,7 @@
     <w:uiPriority w:val="99"/>
     <w:semiHidden/>
     <w:unhideWhenUsed/>
-    <w:rsid w:val="00C8304D"/>
+    <w:rsid w:val="00115D64"/>
     <w:pPr>
       <w:spacing w:after="120"/>
       <w:ind w:left="849"/>
@@ -33919,7 +33921,7 @@
     <w:uiPriority w:val="99"/>
     <w:semiHidden/>
     <w:unhideWhenUsed/>
-    <w:rsid w:val="00C8304D"/>
+    <w:rsid w:val="00115D64"/>
     <w:pPr>
       <w:spacing w:after="120"/>
       <w:ind w:left="1132"/>
@@ -33932,7 +33934,7 @@
     <w:uiPriority w:val="99"/>
     <w:semiHidden/>
     <w:unhideWhenUsed/>
-    <w:rsid w:val="00C8304D"/>
+    <w:rsid w:val="00115D64"/>
     <w:pPr>
       <w:spacing w:after="120"/>
       <w:ind w:left="1415"/>
@@ -33945,7 +33947,7 @@
     <w:uiPriority w:val="99"/>
     <w:semiHidden/>
     <w:unhideWhenUsed/>
-    <w:rsid w:val="00C8304D"/>
+    <w:rsid w:val="00115D64"/>
     <w:pPr>
       <w:tabs>
         <w:tab w:val="left" w:pos="480"/>
@@ -33972,7 +33974,7 @@
     <w:link w:val="Macrotekst"/>
     <w:uiPriority w:val="99"/>
     <w:semiHidden/>
-    <w:rsid w:val="00C8304D"/>
+    <w:rsid w:val="00115D64"/>
     <w:rPr>
       <w:rFonts w:ascii="Consolas" w:hAnsi="Consolas" w:cs="Consolas"/>
       <w:sz w:val="20"/>
@@ -33985,7 +33987,7 @@
     <w:uiPriority w:val="99"/>
     <w:semiHidden/>
     <w:unhideWhenUsed/>
-    <w:rsid w:val="00C8304D"/>
+    <w:rsid w:val="00115D64"/>
     <w:rPr>
       <w:rFonts w:ascii="Times New Roman" w:hAnsi="Times New Roman" w:cs="Times New Roman"/>
       <w:sz w:val="24"/>
@@ -34000,7 +34002,7 @@
     <w:uiPriority w:val="99"/>
     <w:semiHidden/>
     <w:unhideWhenUsed/>
-    <w:rsid w:val="00C8304D"/>
+    <w:rsid w:val="00115D64"/>
     <w:pPr>
       <w:spacing w:line="240" w:lineRule="auto"/>
     </w:pPr>
@@ -34011,7 +34013,7 @@
     <w:link w:val="Notitiekop"/>
     <w:uiPriority w:val="99"/>
     <w:semiHidden/>
-    <w:rsid w:val="00C8304D"/>
+    <w:rsid w:val="00115D64"/>
     <w:rPr>
       <w:rFonts w:ascii="Tahoma" w:hAnsi="Tahoma"/>
       <w:sz w:val="20"/>
@@ -34024,7 +34026,7 @@
     <w:uiPriority w:val="99"/>
     <w:semiHidden/>
     <w:unhideWhenUsed/>
-    <w:rsid w:val="00C8304D"/>
+    <w:rsid w:val="00115D64"/>
     <w:pPr>
       <w:spacing w:line="240" w:lineRule="auto"/>
     </w:pPr>
@@ -34038,7 +34040,7 @@
     <w:link w:val="Tekstopmerking"/>
     <w:uiPriority w:val="99"/>
     <w:semiHidden/>
-    <w:rsid w:val="00C8304D"/>
+    <w:rsid w:val="00115D64"/>
     <w:rPr>
       <w:rFonts w:ascii="Tahoma" w:hAnsi="Tahoma"/>
       <w:sz w:val="20"/>
@@ -34053,7 +34055,7 @@
     <w:uiPriority w:val="99"/>
     <w:semiHidden/>
     <w:unhideWhenUsed/>
-    <w:rsid w:val="00C8304D"/>
+    <w:rsid w:val="00115D64"/>
     <w:rPr>
       <w:b/>
       <w:bCs/>
@@ -34065,7 +34067,7 @@
     <w:link w:val="Onderwerpvanopmerking"/>
     <w:uiPriority w:val="99"/>
     <w:semiHidden/>
-    <w:rsid w:val="00C8304D"/>
+    <w:rsid w:val="00115D64"/>
     <w:rPr>
       <w:rFonts w:ascii="Tahoma" w:hAnsi="Tahoma"/>
       <w:b/>
@@ -34080,7 +34082,7 @@
     <w:uiPriority w:val="99"/>
     <w:semiHidden/>
     <w:unhideWhenUsed/>
-    <w:rsid w:val="00C8304D"/>
+    <w:rsid w:val="00115D64"/>
   </w:style>
   <w:style w:type="paragraph" w:styleId="Plattetekst">
     <w:name w:val="Body Text"/>
@@ -34089,7 +34091,7 @@
     <w:uiPriority w:val="99"/>
     <w:semiHidden/>
     <w:unhideWhenUsed/>
-    <w:rsid w:val="00C8304D"/>
+    <w:rsid w:val="00115D64"/>
     <w:pPr>
       <w:spacing w:after="120"/>
     </w:pPr>
@@ -34100,7 +34102,7 @@
     <w:link w:val="Plattetekst"/>
     <w:uiPriority w:val="99"/>
     <w:semiHidden/>
-    <w:rsid w:val="00C8304D"/>
+    <w:rsid w:val="00115D64"/>
     <w:rPr>
       <w:rFonts w:ascii="Tahoma" w:hAnsi="Tahoma"/>
       <w:sz w:val="20"/>
@@ -34113,7 +34115,7 @@
     <w:uiPriority w:val="99"/>
     <w:semiHidden/>
     <w:unhideWhenUsed/>
-    <w:rsid w:val="00C8304D"/>
+    <w:rsid w:val="00115D64"/>
     <w:pPr>
       <w:spacing w:after="120" w:line="480" w:lineRule="auto"/>
     </w:pPr>
@@ -34124,7 +34126,7 @@
     <w:link w:val="Plattetekst2"/>
     <w:uiPriority w:val="99"/>
     <w:semiHidden/>
-    <w:rsid w:val="00C8304D"/>
+    <w:rsid w:val="00115D64"/>
     <w:rPr>
       <w:rFonts w:ascii="Tahoma" w:hAnsi="Tahoma"/>
       <w:sz w:val="20"/>
@@ -34137,7 +34139,7 @@
     <w:uiPriority w:val="99"/>
     <w:semiHidden/>
     <w:unhideWhenUsed/>
-    <w:rsid w:val="00C8304D"/>
+    <w:rsid w:val="00115D64"/>
     <w:pPr>
       <w:spacing w:after="120"/>
     </w:pPr>
@@ -34152,7 +34154,7 @@
     <w:link w:val="Plattetekst3"/>
     <w:uiPriority w:val="99"/>
     <w:semiHidden/>
-    <w:rsid w:val="00C8304D"/>
+    <w:rsid w:val="00115D64"/>
     <w:rPr>
       <w:rFonts w:ascii="Tahoma" w:hAnsi="Tahoma"/>
       <w:sz w:val="16"/>
@@ -34166,7 +34168,7 @@
     <w:uiPriority w:val="99"/>
     <w:semiHidden/>
     <w:unhideWhenUsed/>
-    <w:rsid w:val="00C8304D"/>
+    <w:rsid w:val="00115D64"/>
     <w:pPr>
       <w:spacing w:after="0"/>
       <w:ind w:firstLine="360"/>
@@ -34178,7 +34180,7 @@
     <w:link w:val="Platteteksteersteinspringing"/>
     <w:uiPriority w:val="99"/>
     <w:semiHidden/>
-    <w:rsid w:val="00C8304D"/>
+    <w:rsid w:val="00115D64"/>
     <w:rPr>
       <w:rFonts w:ascii="Tahoma" w:hAnsi="Tahoma"/>
       <w:sz w:val="20"/>
@@ -34191,7 +34193,7 @@
     <w:uiPriority w:val="99"/>
     <w:semiHidden/>
     <w:unhideWhenUsed/>
-    <w:rsid w:val="00C8304D"/>
+    <w:rsid w:val="00115D64"/>
     <w:pPr>
       <w:spacing w:after="120"/>
       <w:ind w:left="283"/>
@@ -34203,7 +34205,7 @@
     <w:link w:val="Plattetekstinspringen"/>
     <w:uiPriority w:val="99"/>
     <w:semiHidden/>
-    <w:rsid w:val="00C8304D"/>
+    <w:rsid w:val="00115D64"/>
     <w:rPr>
       <w:rFonts w:ascii="Tahoma" w:hAnsi="Tahoma"/>
       <w:sz w:val="20"/>
@@ -34216,7 +34218,7 @@
     <w:uiPriority w:val="99"/>
     <w:semiHidden/>
     <w:unhideWhenUsed/>
-    <w:rsid w:val="00C8304D"/>
+    <w:rsid w:val="00115D64"/>
     <w:pPr>
       <w:spacing w:after="0"/>
       <w:ind w:left="360" w:firstLine="360"/>
@@ -34228,7 +34230,7 @@
     <w:link w:val="Platteteksteersteinspringing2"/>
     <w:uiPriority w:val="99"/>
     <w:semiHidden/>
-    <w:rsid w:val="00C8304D"/>
+    <w:rsid w:val="00115D64"/>
     <w:rPr>
       <w:rFonts w:ascii="Tahoma" w:hAnsi="Tahoma"/>
       <w:sz w:val="20"/>
@@ -34241,7 +34243,7 @@
     <w:uiPriority w:val="99"/>
     <w:semiHidden/>
     <w:unhideWhenUsed/>
-    <w:rsid w:val="00C8304D"/>
+    <w:rsid w:val="00115D64"/>
     <w:pPr>
       <w:spacing w:after="120" w:line="480" w:lineRule="auto"/>
       <w:ind w:left="283"/>
@@ -34253,7 +34255,7 @@
     <w:link w:val="Plattetekstinspringen2"/>
     <w:uiPriority w:val="99"/>
     <w:semiHidden/>
-    <w:rsid w:val="00C8304D"/>
+    <w:rsid w:val="00115D64"/>
     <w:rPr>
       <w:rFonts w:ascii="Tahoma" w:hAnsi="Tahoma"/>
       <w:sz w:val="20"/>
@@ -34266,7 +34268,7 @@
     <w:uiPriority w:val="99"/>
     <w:semiHidden/>
     <w:unhideWhenUsed/>
-    <w:rsid w:val="00C8304D"/>
+    <w:rsid w:val="00115D64"/>
     <w:pPr>
       <w:spacing w:after="120"/>
       <w:ind w:left="283"/>
@@ -34282,7 +34284,7 @@
     <w:link w:val="Plattetekstinspringen3"/>
     <w:uiPriority w:val="99"/>
     <w:semiHidden/>
-    <w:rsid w:val="00C8304D"/>
+    <w:rsid w:val="00115D64"/>
     <w:rPr>
       <w:rFonts w:ascii="Tahoma" w:hAnsi="Tahoma"/>
       <w:sz w:val="16"/>
@@ -34295,7 +34297,7 @@
     <w:uiPriority w:val="99"/>
     <w:semiHidden/>
     <w:unhideWhenUsed/>
-    <w:rsid w:val="00C8304D"/>
+    <w:rsid w:val="00115D64"/>
     <w:pPr>
       <w:spacing w:after="0" w:line="280" w:lineRule="exact"/>
     </w:pPr>
@@ -34334,7 +34336,7 @@
     <w:uiPriority w:val="99"/>
     <w:semiHidden/>
     <w:unhideWhenUsed/>
-    <w:rsid w:val="00C8304D"/>
+    <w:rsid w:val="00115D64"/>
   </w:style>
   <w:style w:type="paragraph" w:styleId="Standaardinspringing">
     <w:name w:val="Normal Indent"/>
@@ -34342,7 +34344,7 @@
     <w:uiPriority w:val="99"/>
     <w:semiHidden/>
     <w:unhideWhenUsed/>
-    <w:rsid w:val="00C8304D"/>
+    <w:rsid w:val="00115D64"/>
     <w:pPr>
       <w:ind w:left="708"/>
     </w:pPr>
@@ -34353,7 +34355,7 @@
     <w:uiPriority w:val="99"/>
     <w:semiHidden/>
     <w:unhideWhenUsed/>
-    <w:rsid w:val="00C8304D"/>
+    <w:rsid w:val="00115D64"/>
     <w:pPr>
       <w:spacing w:after="0" w:line="280" w:lineRule="exact"/>
     </w:pPr>
@@ -34474,7 +34476,7 @@
     <w:uiPriority w:val="99"/>
     <w:semiHidden/>
     <w:unhideWhenUsed/>
-    <w:rsid w:val="00C8304D"/>
+    <w:rsid w:val="00115D64"/>
     <w:pPr>
       <w:spacing w:after="0" w:line="280" w:lineRule="exact"/>
     </w:pPr>
@@ -34589,7 +34591,7 @@
     <w:uiPriority w:val="99"/>
     <w:semiHidden/>
     <w:unhideWhenUsed/>
-    <w:rsid w:val="00C8304D"/>
+    <w:rsid w:val="00115D64"/>
     <w:pPr>
       <w:spacing w:after="0" w:line="280" w:lineRule="exact"/>
     </w:pPr>
@@ -34698,7 +34700,7 @@
     <w:uiPriority w:val="99"/>
     <w:semiHidden/>
     <w:unhideWhenUsed/>
-    <w:rsid w:val="00C8304D"/>
+    <w:rsid w:val="00115D64"/>
     <w:pPr>
       <w:spacing w:after="0" w:line="280" w:lineRule="exact"/>
     </w:pPr>
@@ -34769,7 +34771,7 @@
     <w:uiPriority w:val="99"/>
     <w:semiHidden/>
     <w:unhideWhenUsed/>
-    <w:rsid w:val="00C8304D"/>
+    <w:rsid w:val="00115D64"/>
     <w:pPr>
       <w:spacing w:after="0" w:line="280" w:lineRule="exact"/>
     </w:pPr>
@@ -34860,7 +34862,7 @@
     <w:uiPriority w:val="99"/>
     <w:semiHidden/>
     <w:unhideWhenUsed/>
-    <w:rsid w:val="00C8304D"/>
+    <w:rsid w:val="00115D64"/>
     <w:pPr>
       <w:spacing w:after="0" w:line="280" w:lineRule="exact"/>
     </w:pPr>
@@ -34946,7 +34948,7 @@
     <w:uiPriority w:val="99"/>
     <w:semiHidden/>
     <w:unhideWhenUsed/>
-    <w:rsid w:val="00C8304D"/>
+    <w:rsid w:val="00115D64"/>
     <w:pPr>
       <w:spacing w:after="0" w:line="280" w:lineRule="exact"/>
     </w:pPr>
@@ -35027,7 +35029,7 @@
     <w:uiPriority w:val="99"/>
     <w:semiHidden/>
     <w:unhideWhenUsed/>
-    <w:rsid w:val="00C8304D"/>
+    <w:rsid w:val="00115D64"/>
     <w:pPr>
       <w:spacing w:after="0" w:line="280" w:lineRule="exact"/>
     </w:pPr>
@@ -35087,7 +35089,7 @@
     <w:uiPriority w:val="99"/>
     <w:semiHidden/>
     <w:unhideWhenUsed/>
-    <w:rsid w:val="00C8304D"/>
+    <w:rsid w:val="00115D64"/>
     <w:pPr>
       <w:spacing w:after="0" w:line="280" w:lineRule="exact"/>
     </w:pPr>
@@ -35126,7 +35128,7 @@
     <w:uiPriority w:val="99"/>
     <w:semiHidden/>
     <w:unhideWhenUsed/>
-    <w:rsid w:val="00C8304D"/>
+    <w:rsid w:val="00115D64"/>
     <w:pPr>
       <w:spacing w:after="0" w:line="280" w:lineRule="exact"/>
     </w:pPr>
@@ -35176,7 +35178,7 @@
     <w:uiPriority w:val="99"/>
     <w:semiHidden/>
     <w:unhideWhenUsed/>
-    <w:rsid w:val="00C8304D"/>
+    <w:rsid w:val="00115D64"/>
     <w:pPr>
       <w:spacing w:after="0" w:line="280" w:lineRule="exact"/>
     </w:pPr>
@@ -35237,7 +35239,7 @@
     <w:uiPriority w:val="99"/>
     <w:semiHidden/>
     <w:unhideWhenUsed/>
-    <w:rsid w:val="00C8304D"/>
+    <w:rsid w:val="00115D64"/>
     <w:pPr>
       <w:spacing w:after="0" w:line="280" w:lineRule="exact"/>
     </w:pPr>
@@ -35336,7 +35338,7 @@
     <w:uiPriority w:val="99"/>
     <w:semiHidden/>
     <w:unhideWhenUsed/>
-    <w:rsid w:val="00C8304D"/>
+    <w:rsid w:val="00115D64"/>
     <w:pPr>
       <w:spacing w:after="0" w:line="280" w:lineRule="exact"/>
     </w:pPr>
@@ -35435,7 +35437,7 @@
     <w:name w:val="Table Grid"/>
     <w:basedOn w:val="Standaardtabel"/>
     <w:uiPriority w:val="59"/>
-    <w:rsid w:val="00C8304D"/>
+    <w:rsid w:val="00115D64"/>
     <w:pPr>
       <w:spacing w:after="0" w:line="240" w:lineRule="auto"/>
     </w:pPr>
@@ -35456,7 +35458,7 @@
     <w:uiPriority w:val="99"/>
     <w:semiHidden/>
     <w:unhideWhenUsed/>
-    <w:rsid w:val="00C8304D"/>
+    <w:rsid w:val="00115D64"/>
     <w:pPr>
       <w:spacing w:after="0" w:line="280" w:lineRule="exact"/>
     </w:pPr>
@@ -35506,7 +35508,7 @@
     <w:uiPriority w:val="99"/>
     <w:semiHidden/>
     <w:unhideWhenUsed/>
-    <w:rsid w:val="00C8304D"/>
+    <w:rsid w:val="00115D64"/>
     <w:pPr>
       <w:spacing w:after="0" w:line="280" w:lineRule="exact"/>
     </w:pPr>
@@ -35579,7 +35581,7 @@
     <w:uiPriority w:val="99"/>
     <w:semiHidden/>
     <w:unhideWhenUsed/>
-    <w:rsid w:val="00C8304D"/>
+    <w:rsid w:val="00115D64"/>
     <w:pPr>
       <w:spacing w:after="0" w:line="280" w:lineRule="exact"/>
     </w:pPr>
@@ -35639,7 +35641,7 @@
     <w:uiPriority w:val="99"/>
     <w:semiHidden/>
     <w:unhideWhenUsed/>
-    <w:rsid w:val="00C8304D"/>
+    <w:rsid w:val="00115D64"/>
     <w:pPr>
       <w:spacing w:after="0" w:line="280" w:lineRule="exact"/>
     </w:pPr>
@@ -35705,7 +35707,7 @@
     <w:uiPriority w:val="99"/>
     <w:semiHidden/>
     <w:unhideWhenUsed/>
-    <w:rsid w:val="00C8304D"/>
+    <w:rsid w:val="00115D64"/>
     <w:pPr>
       <w:spacing w:after="0" w:line="280" w:lineRule="exact"/>
     </w:pPr>
@@ -35774,7 +35776,7 @@
     <w:uiPriority w:val="99"/>
     <w:semiHidden/>
     <w:unhideWhenUsed/>
-    <w:rsid w:val="00C8304D"/>
+    <w:rsid w:val="00115D64"/>
     <w:pPr>
       <w:spacing w:after="0" w:line="280" w:lineRule="exact"/>
     </w:pPr>
@@ -35846,7 +35848,7 @@
     <w:uiPriority w:val="99"/>
     <w:semiHidden/>
     <w:unhideWhenUsed/>
-    <w:rsid w:val="00C8304D"/>
+    <w:rsid w:val="00115D64"/>
     <w:pPr>
       <w:spacing w:after="0" w:line="280" w:lineRule="exact"/>
     </w:pPr>
@@ -35937,7 +35939,7 @@
     <w:uiPriority w:val="99"/>
     <w:semiHidden/>
     <w:unhideWhenUsed/>
-    <w:rsid w:val="00C8304D"/>
+    <w:rsid w:val="00115D64"/>
     <w:pPr>
       <w:spacing w:after="0" w:line="280" w:lineRule="exact"/>
     </w:pPr>
@@ -36004,7 +36006,7 @@
     <w:uiPriority w:val="99"/>
     <w:semiHidden/>
     <w:unhideWhenUsed/>
-    <w:rsid w:val="00C8304D"/>
+    <w:rsid w:val="00115D64"/>
     <w:pPr>
       <w:spacing w:after="0" w:line="280" w:lineRule="exact"/>
     </w:pPr>
@@ -36024,7 +36026,7 @@
     <w:basedOn w:val="Standaardalinea-lettertype"/>
     <w:uiPriority w:val="99"/>
     <w:semiHidden/>
-    <w:rsid w:val="00C8304D"/>
+    <w:rsid w:val="00115D64"/>
     <w:rPr>
       <w:color w:val="808080"/>
     </w:rPr>
@@ -36036,7 +36038,7 @@
     <w:uiPriority w:val="99"/>
     <w:semiHidden/>
     <w:unhideWhenUsed/>
-    <w:rsid w:val="00C8304D"/>
+    <w:rsid w:val="00115D64"/>
     <w:pPr>
       <w:spacing w:line="240" w:lineRule="auto"/>
     </w:pPr>
@@ -36052,7 +36054,7 @@
     <w:link w:val="Tekstzonderopmaak"/>
     <w:uiPriority w:val="99"/>
     <w:semiHidden/>
-    <w:rsid w:val="00C8304D"/>
+    <w:rsid w:val="00115D64"/>
     <w:rPr>
       <w:rFonts w:ascii="Consolas" w:hAnsi="Consolas" w:cs="Consolas"/>
       <w:sz w:val="21"/>
@@ -36065,7 +36067,7 @@
     <w:uiPriority w:val="99"/>
     <w:semiHidden/>
     <w:unhideWhenUsed/>
-    <w:rsid w:val="00C8304D"/>
+    <w:rsid w:val="00115D64"/>
     <w:pPr>
       <w:spacing w:after="0" w:line="280" w:lineRule="exact"/>
     </w:pPr>
@@ -36158,7 +36160,7 @@
     <w:uiPriority w:val="99"/>
     <w:semiHidden/>
     <w:unhideWhenUsed/>
-    <w:rsid w:val="00C8304D"/>
+    <w:rsid w:val="00115D64"/>
     <w:pPr>
       <w:spacing w:after="0" w:line="280" w:lineRule="exact"/>
     </w:pPr>
@@ -36243,7 +36245,7 @@
     <w:uiPriority w:val="99"/>
     <w:semiHidden/>
     <w:unhideWhenUsed/>
-    <w:rsid w:val="00C8304D"/>
+    <w:rsid w:val="00115D64"/>
     <w:rPr>
       <w:sz w:val="16"/>
       <w:szCs w:val="16"/>
@@ -36255,7 +36257,7 @@
     <w:uiPriority w:val="99"/>
     <w:semiHidden/>
     <w:unhideWhenUsed/>
-    <w:rsid w:val="00C8304D"/>
+    <w:rsid w:val="00115D64"/>
     <w:rPr>
       <w:vertAlign w:val="superscript"/>
     </w:rPr>
@@ -36266,7 +36268,7 @@
     <w:link w:val="VoetnoottekstChar"/>
     <w:semiHidden/>
     <w:unhideWhenUsed/>
-    <w:rsid w:val="00C8304D"/>
+    <w:rsid w:val="00115D64"/>
     <w:pPr>
       <w:spacing w:line="240" w:lineRule="auto"/>
       <w:ind w:left="567" w:hanging="567"/>
@@ -36292,7 +36294,7 @@
     <w:basedOn w:val="Standaard"/>
     <w:uiPriority w:val="99"/>
     <w:unhideWhenUsed/>
-    <w:rsid w:val="00C8304D"/>
+    <w:rsid w:val="00115D64"/>
     <w:pPr>
       <w:tabs>
         <w:tab w:val="right" w:pos="7938"/>
@@ -36306,7 +36308,7 @@
     <w:uiPriority w:val="99"/>
     <w:semiHidden/>
     <w:unhideWhenUsed/>
-    <w:rsid w:val="00C8304D"/>
+    <w:rsid w:val="00115D64"/>
     <w:pPr>
       <w:spacing w:after="0" w:line="280" w:lineRule="exact"/>
     </w:pPr>
@@ -36346,7 +36348,7 @@
     <w:uiPriority w:val="99"/>
     <w:semiHidden/>
     <w:unhideWhenUsed/>
-    <w:rsid w:val="00C8304D"/>
+    <w:rsid w:val="00115D64"/>
     <w:pPr>
       <w:spacing w:after="0" w:line="280" w:lineRule="exact"/>
     </w:pPr>
@@ -36386,7 +36388,7 @@
     <w:uiPriority w:val="99"/>
     <w:semiHidden/>
     <w:unhideWhenUsed/>
-    <w:rsid w:val="00C8304D"/>
+    <w:rsid w:val="00115D64"/>
     <w:pPr>
       <w:spacing w:after="0" w:line="280" w:lineRule="exact"/>
     </w:pPr>
@@ -36425,7 +36427,7 @@
     <w:basedOn w:val="Standaard"/>
     <w:next w:val="Standaard"/>
     <w:uiPriority w:val="10"/>
-    <w:rsid w:val="00C8304D"/>
+    <w:rsid w:val="00115D64"/>
     <w:pPr>
       <w:pageBreakBefore/>
       <w:spacing w:after="100" w:afterAutospacing="1"/>
@@ -36445,7 +36447,7 @@
     <w:basedOn w:val="Standaard"/>
     <w:next w:val="Standaard"/>
     <w:qFormat/>
-    <w:rsid w:val="00C8304D"/>
+    <w:rsid w:val="00115D64"/>
     <w:pPr>
       <w:ind w:left="425"/>
     </w:pPr>
@@ -36455,7 +36457,7 @@
     <w:basedOn w:val="Standaard"/>
     <w:next w:val="Standaard"/>
     <w:qFormat/>
-    <w:rsid w:val="00C8304D"/>
+    <w:rsid w:val="00115D64"/>
     <w:pPr>
       <w:ind w:left="425" w:hanging="425"/>
     </w:pPr>
@@ -36464,7 +36466,7 @@
     <w:name w:val="Annotatie"/>
     <w:basedOn w:val="Standaardtabel"/>
     <w:uiPriority w:val="99"/>
-    <w:rsid w:val="00C8304D"/>
+    <w:rsid w:val="00115D64"/>
     <w:pPr>
       <w:spacing w:after="0" w:line="240" w:lineRule="auto"/>
     </w:pPr>
@@ -36511,7 +36513,7 @@
     <w:basedOn w:val="Standaard"/>
     <w:next w:val="Standaard"/>
     <w:qFormat/>
-    <w:rsid w:val="00C8304D"/>
+    <w:rsid w:val="00115D64"/>
     <w:pPr>
       <w:keepNext/>
       <w:spacing w:before="280"/>
@@ -36539,7 +36541,7 @@
     <w:basedOn w:val="Standaardalinea-lettertype"/>
     <w:uiPriority w:val="1"/>
     <w:qFormat/>
-    <w:rsid w:val="00C8304D"/>
+    <w:rsid w:val="00115D64"/>
     <w:rPr>
       <w:b/>
     </w:rPr>
@@ -36548,7 +36550,7 @@
     <w:name w:val="Lid met nummering"/>
     <w:basedOn w:val="Standaard"/>
     <w:qFormat/>
-    <w:rsid w:val="00C8304D"/>
+    <w:rsid w:val="00115D64"/>
     <w:pPr>
       <w:ind w:hanging="425"/>
     </w:pPr>
@@ -36557,7 +36559,7 @@
     <w:name w:val="Tabel"/>
     <w:basedOn w:val="Standaardtabel"/>
     <w:uiPriority w:val="99"/>
-    <w:rsid w:val="00C8304D"/>
+    <w:rsid w:val="00115D64"/>
     <w:pPr>
       <w:spacing w:after="0" w:line="240" w:lineRule="auto"/>
     </w:pPr>
@@ -36592,7 +36594,7 @@
     <w:basedOn w:val="Standaard"/>
     <w:next w:val="Standaard"/>
     <w:qFormat/>
-    <w:rsid w:val="00C8304D"/>
+    <w:rsid w:val="00115D64"/>
     <w:pPr>
       <w:keepNext/>
       <w:keepLines/>
@@ -36610,7 +36612,7 @@
     <w:basedOn w:val="Standaard"/>
     <w:next w:val="Standaard"/>
     <w:qFormat/>
-    <w:rsid w:val="00C8304D"/>
+    <w:rsid w:val="00115D64"/>
     <w:pPr>
       <w:keepNext/>
       <w:spacing w:before="280"/>
@@ -36624,42 +36626,76 @@
     <w:basedOn w:val="Kop1"/>
     <w:next w:val="Standaard"/>
     <w:qFormat/>
-    <w:rsid w:val="00C8304D"/>
+    <w:rsid w:val="00115D64"/>
   </w:style>
   <w:style w:type="paragraph" w:customStyle="1" w:styleId="Divisiekop2">
     <w:name w:val="Divisie kop 2"/>
     <w:basedOn w:val="Kop2"/>
     <w:next w:val="Standaard"/>
     <w:qFormat/>
-    <w:rsid w:val="00C8304D"/>
+    <w:rsid w:val="00115D64"/>
   </w:style>
   <w:style w:type="paragraph" w:customStyle="1" w:styleId="Divisiekop3">
     <w:name w:val="Divisie kop 3"/>
     <w:basedOn w:val="Kop3"/>
     <w:next w:val="Standaard"/>
     <w:qFormat/>
-    <w:rsid w:val="00C8304D"/>
+    <w:rsid w:val="00115D64"/>
   </w:style>
   <w:style w:type="paragraph" w:customStyle="1" w:styleId="Divisiekop4">
     <w:name w:val="Divisie kop 4"/>
     <w:basedOn w:val="Kop4"/>
     <w:next w:val="Standaard"/>
     <w:qFormat/>
-    <w:rsid w:val="00C8304D"/>
+    <w:rsid w:val="00115D64"/>
   </w:style>
   <w:style w:type="paragraph" w:customStyle="1" w:styleId="Divisiekop5">
     <w:name w:val="Divisie kop 5"/>
     <w:basedOn w:val="Kop5"/>
     <w:next w:val="Standaard"/>
     <w:qFormat/>
-    <w:rsid w:val="00C8304D"/>
+    <w:rsid w:val="00115D64"/>
   </w:style>
   <w:style w:type="paragraph" w:customStyle="1" w:styleId="Divisiekop6">
     <w:name w:val="Divisie kop 6"/>
     <w:basedOn w:val="Kop6"/>
     <w:next w:val="Standaard"/>
     <w:qFormat/>
-    <w:rsid w:val="00C8304D"/>
+    <w:rsid w:val="00115D64"/>
+  </w:style>
+  <w:style w:type="paragraph" w:customStyle="1" w:styleId="Divisiekop7">
+    <w:name w:val="Divisie kop 7"/>
+    <w:basedOn w:val="Kop7"/>
+    <w:next w:val="Standaard"/>
+    <w:qFormat/>
+    <w:rsid w:val="00115D64"/>
+  </w:style>
+  <w:style w:type="paragraph" w:customStyle="1" w:styleId="Divisiekop8">
+    <w:name w:val="Divisie kop 8"/>
+    <w:basedOn w:val="Kop8"/>
+    <w:next w:val="Standaard"/>
+    <w:qFormat/>
+    <w:rsid w:val="00115D64"/>
+  </w:style>
+  <w:style w:type="paragraph" w:customStyle="1" w:styleId="Divisiekop9">
+    <w:name w:val="Divisie kop 9"/>
+    <w:basedOn w:val="Kop9"/>
+    <w:next w:val="Standaard"/>
+    <w:qFormat/>
+    <w:rsid w:val="00115D64"/>
+  </w:style>
+  <w:style w:type="paragraph" w:customStyle="1" w:styleId="Figuur">
+    <w:name w:val="Figuur"/>
+    <w:basedOn w:val="Standaard"/>
+    <w:next w:val="Bijschrift"/>
+    <w:rsid w:val="00115D64"/>
+    <w:pPr>
+      <w:keepNext/>
+      <w:spacing w:before="280" w:after="280"/>
+    </w:pPr>
+    <w:rPr>
+      <w:color w:val="FF0000"/>
+    </w:rPr>
   </w:style>
 </w:styles>
 </file>

</xml_diff>